<commit_message>
Complete office generator and add useful files
</commit_message>
<xml_diff>
--- a/lib/doc/reporting_track_template_2020.docx
+++ b/lib/doc/reporting_track_template_2020.docx
@@ -1152,8 +1152,6 @@
             </w:pPr>
           </w:p>
         </w:tc>
-        <w:bookmarkStart w:id="0" w:name="_GoBack"/>
-        <w:bookmarkEnd w:id="0"/>
       </w:tr>
       <w:tr>
         <w:trPr>
@@ -1691,13 +1689,10 @@
         <w:tblLook w:val="04A0" w:firstRow="1" w:lastRow="0" w:firstColumn="1" w:lastColumn="0" w:noHBand="0" w:noVBand="1"/>
       </w:tblPr>
       <w:tblGrid>
-        <w:gridCol w:w="2164"/>
-        <w:gridCol w:w="755"/>
-        <w:gridCol w:w="1660"/>
-        <w:gridCol w:w="1428"/>
-        <w:gridCol w:w="3164"/>
-        <w:gridCol w:w="1224"/>
-        <w:gridCol w:w="4909"/>
+        <w:gridCol w:w="2135"/>
+        <w:gridCol w:w="1139"/>
+        <w:gridCol w:w="1654"/>
+        <w:gridCol w:w="10376"/>
       </w:tblGrid>
       <w:tr>
         <w:trPr>
@@ -1705,8 +1700,7 @@
         </w:trPr>
         <w:tc>
           <w:tcPr>
-            <w:tcW w:w="2179" w:type="dxa"/>
-            <w:vMerge w:val="restart"/>
+            <w:tcW w:w="2169" w:type="dxa"/>
             <w:tcBorders>
               <w:top w:val="single" w:sz="4" w:space="0" w:color="auto"/>
               <w:left w:val="single" w:sz="4" w:space="0" w:color="auto"/>
@@ -1737,7 +1731,7 @@
         </w:tc>
         <w:tc>
           <w:tcPr>
-            <w:tcW w:w="639" w:type="dxa"/>
+            <w:tcW w:w="755" w:type="dxa"/>
             <w:tcBorders>
               <w:top w:val="single" w:sz="4" w:space="0" w:color="auto"/>
               <w:left w:val="single" w:sz="4" w:space="0" w:color="auto"/>
@@ -1753,14 +1747,16 @@
               <w:rPr>
                 <w:rFonts w:ascii="Calibri" w:hAnsi="Calibri" w:cs="Calibri"/>
                 <w:b/>
-                <w:sz w:val="28"/>
+                <w:sz w:val="48"/>
+                <w:szCs w:val="48"/>
               </w:rPr>
             </w:pPr>
             <w:r>
               <w:rPr>
                 <w:rFonts w:ascii="Calibri" w:hAnsi="Calibri" w:cs="Calibri"/>
                 <w:b/>
-                <w:sz w:val="28"/>
+                <w:sz w:val="48"/>
+                <w:szCs w:val="48"/>
               </w:rPr>
               <w:t>SEQ:</w:t>
             </w:r>
@@ -1768,7 +1764,7 @@
         </w:tc>
         <w:tc>
           <w:tcPr>
-            <w:tcW w:w="1672" w:type="dxa"/>
+            <w:tcW w:w="1664" w:type="dxa"/>
             <w:tcBorders>
               <w:top w:val="single" w:sz="4" w:space="0" w:color="auto"/>
               <w:left w:val="single" w:sz="4" w:space="0" w:color="auto"/>
@@ -1783,27 +1779,31 @@
               <w:spacing w:line="0" w:lineRule="atLeast"/>
               <w:rPr>
                 <w:rFonts w:ascii="Calibri" w:hAnsi="Calibri" w:cs="Calibri"/>
-                <w:sz w:val="28"/>
+                <w:sz w:val="48"/>
+                <w:szCs w:val="48"/>
               </w:rPr>
             </w:pPr>
             <w:r>
               <w:rPr>
                 <w:rFonts w:ascii="Calibri" w:hAnsi="Calibri" w:cs="Calibri"/>
-                <w:sz w:val="28"/>
+                <w:sz w:val="48"/>
+                <w:szCs w:val="48"/>
               </w:rPr>
               <w:fldChar w:fldCharType="begin"/>
             </w:r>
             <w:r>
               <w:rPr>
                 <w:rFonts w:ascii="Calibri" w:hAnsi="Calibri" w:cs="Calibri"/>
-                <w:sz w:val="28"/>
+                <w:sz w:val="48"/>
+                <w:szCs w:val="48"/>
               </w:rPr>
               <w:instrText xml:space="preserve"> MERGEFIELD  seq  \* MERGEFORMAT </w:instrText>
             </w:r>
             <w:r>
               <w:rPr>
                 <w:rFonts w:ascii="Calibri" w:hAnsi="Calibri" w:cs="Calibri"/>
-                <w:sz w:val="28"/>
+                <w:sz w:val="48"/>
+                <w:szCs w:val="48"/>
               </w:rPr>
               <w:fldChar w:fldCharType="separate"/>
             </w:r>
@@ -1811,14 +1811,16 @@
               <w:rPr>
                 <w:rFonts w:ascii="Calibri" w:hAnsi="Calibri" w:cs="Calibri"/>
                 <w:noProof/>
-                <w:sz w:val="28"/>
+                <w:sz w:val="48"/>
+                <w:szCs w:val="48"/>
               </w:rPr>
               <w:t>«seq»</w:t>
             </w:r>
             <w:r>
               <w:rPr>
                 <w:rFonts w:ascii="Calibri" w:hAnsi="Calibri" w:cs="Calibri"/>
-                <w:sz w:val="28"/>
+                <w:sz w:val="48"/>
+                <w:szCs w:val="48"/>
               </w:rPr>
               <w:fldChar w:fldCharType="end"/>
             </w:r>
@@ -1826,7 +1828,7 @@
         </w:tc>
         <w:tc>
           <w:tcPr>
-            <w:tcW w:w="1439" w:type="dxa"/>
+            <w:tcW w:w="10716" w:type="dxa"/>
             <w:tcBorders>
               <w:top w:val="single" w:sz="4" w:space="0" w:color="auto"/>
               <w:left w:val="single" w:sz="4" w:space="0" w:color="auto"/>
@@ -1847,196 +1849,16 @@
             <w:r>
               <w:rPr>
                 <w:rFonts w:ascii="Calibri" w:hAnsi="Calibri" w:cs="Calibri"/>
-                <w:b/>
-              </w:rPr>
-              <w:t>Gen. time:</w:t>
-            </w:r>
-          </w:p>
-        </w:tc>
-        <w:tc>
-          <w:tcPr>
-            <w:tcW w:w="3183" w:type="dxa"/>
-            <w:tcBorders>
-              <w:top w:val="single" w:sz="4" w:space="0" w:color="auto"/>
-              <w:left w:val="single" w:sz="4" w:space="0" w:color="auto"/>
-              <w:bottom w:val="single" w:sz="4" w:space="0" w:color="auto"/>
-              <w:right w:val="single" w:sz="4" w:space="0" w:color="auto"/>
-            </w:tcBorders>
-            <w:shd w:val="clear" w:color="auto" w:fill="BFBFBF" w:themeFill="background1" w:themeFillShade="BF"/>
-            <w:vAlign w:val="center"/>
-          </w:tcPr>
-          <w:p>
-            <w:pPr>
-              <w:spacing w:line="0" w:lineRule="atLeast"/>
-              <w:rPr>
-                <w:rFonts w:ascii="Consolas" w:hAnsi="Consolas" w:cs="Calibri"/>
-              </w:rPr>
-            </w:pPr>
-            <w:r>
-              <w:rPr>
-                <w:rFonts w:ascii="Consolas" w:hAnsi="Consolas" w:cs="Calibri"/>
-              </w:rPr>
-              <w:fldChar w:fldCharType="begin"/>
-            </w:r>
-            <w:r>
-              <w:rPr>
-                <w:rFonts w:ascii="Consolas" w:hAnsi="Consolas" w:cs="Calibri"/>
-              </w:rPr>
-              <w:instrText xml:space="preserve"> MERGEFIELD  genTimestamp  \* MERGEFORMAT </w:instrText>
-            </w:r>
-            <w:r>
-              <w:rPr>
-                <w:rFonts w:ascii="Consolas" w:hAnsi="Consolas" w:cs="Calibri"/>
-              </w:rPr>
-              <w:fldChar w:fldCharType="separate"/>
-            </w:r>
-            <w:r>
-              <w:rPr>
-                <w:rFonts w:ascii="Consolas" w:hAnsi="Consolas" w:cs="Calibri"/>
-                <w:noProof/>
-              </w:rPr>
-              <w:t>«genTimestamp»</w:t>
-            </w:r>
-            <w:r>
-              <w:rPr>
-                <w:rFonts w:ascii="Consolas" w:hAnsi="Consolas" w:cs="Calibri"/>
-              </w:rPr>
-              <w:fldChar w:fldCharType="end"/>
-            </w:r>
-          </w:p>
-        </w:tc>
-        <w:tc>
-          <w:tcPr>
-            <w:tcW w:w="1231" w:type="dxa"/>
-            <w:tcBorders>
-              <w:top w:val="single" w:sz="4" w:space="0" w:color="auto"/>
-              <w:left w:val="single" w:sz="4" w:space="0" w:color="auto"/>
-              <w:bottom w:val="single" w:sz="4" w:space="0" w:color="auto"/>
-              <w:right w:val="single" w:sz="4" w:space="0" w:color="auto"/>
-            </w:tcBorders>
-            <w:shd w:val="clear" w:color="auto" w:fill="BFBFBF" w:themeFill="background1" w:themeFillShade="BF"/>
-            <w:vAlign w:val="center"/>
-          </w:tcPr>
-          <w:p>
-            <w:pPr>
-              <w:spacing w:line="0" w:lineRule="atLeast"/>
+              </w:rPr>
+              <w:t>Received [  ]        Data</w:t>
+            </w:r>
+            <w:bookmarkStart w:id="0" w:name="_GoBack"/>
+            <w:bookmarkEnd w:id="0"/>
+            <w:r>
               <w:rPr>
                 <w:rFonts w:ascii="Calibri" w:hAnsi="Calibri" w:cs="Calibri"/>
-                <w:b/>
-              </w:rPr>
-            </w:pPr>
-            <w:r>
-              <w:rPr>
-                <w:rFonts w:ascii="Calibri" w:hAnsi="Calibri" w:cs="Calibri"/>
-                <w:b/>
-              </w:rPr>
-              <w:t>GS origin:</w:t>
-            </w:r>
-          </w:p>
-        </w:tc>
-        <w:tc>
-          <w:tcPr>
-            <w:tcW w:w="4961" w:type="dxa"/>
-            <w:tcBorders>
-              <w:top w:val="single" w:sz="4" w:space="0" w:color="auto"/>
-              <w:left w:val="single" w:sz="4" w:space="0" w:color="auto"/>
-              <w:bottom w:val="single" w:sz="4" w:space="0" w:color="auto"/>
-              <w:right w:val="single" w:sz="4" w:space="0" w:color="auto"/>
-            </w:tcBorders>
-            <w:shd w:val="clear" w:color="auto" w:fill="BFBFBF" w:themeFill="background1" w:themeFillShade="BF"/>
-            <w:vAlign w:val="center"/>
-          </w:tcPr>
-          <w:p>
-            <w:pPr>
-              <w:spacing w:line="0" w:lineRule="atLeast"/>
-              <w:rPr>
-                <w:rFonts w:ascii="Consolas" w:hAnsi="Consolas" w:cs="Calibri"/>
-              </w:rPr>
-            </w:pPr>
-            <w:r>
-              <w:rPr>
-                <w:rFonts w:ascii="Consolas" w:hAnsi="Consolas" w:cs="Calibri"/>
-              </w:rPr>
-              <w:fldChar w:fldCharType="begin"/>
-            </w:r>
-            <w:r>
-              <w:rPr>
-                <w:rFonts w:ascii="Consolas" w:hAnsi="Consolas" w:cs="Calibri"/>
-              </w:rPr>
-              <w:instrText xml:space="preserve"> MERGEFIELD  gSheetsID  \* MERGEFORMAT </w:instrText>
-            </w:r>
-            <w:r>
-              <w:rPr>
-                <w:rFonts w:ascii="Consolas" w:hAnsi="Consolas" w:cs="Calibri"/>
-              </w:rPr>
-              <w:fldChar w:fldCharType="separate"/>
-            </w:r>
-            <w:r>
-              <w:rPr>
-                <w:rFonts w:ascii="Consolas" w:hAnsi="Consolas" w:cs="Calibri"/>
-                <w:noProof/>
-              </w:rPr>
-              <w:t>«gSheetsID»</w:t>
-            </w:r>
-            <w:r>
-              <w:rPr>
-                <w:rFonts w:ascii="Consolas" w:hAnsi="Consolas" w:cs="Calibri"/>
-              </w:rPr>
-              <w:fldChar w:fldCharType="end"/>
-            </w:r>
-          </w:p>
-        </w:tc>
-      </w:tr>
-      <w:tr>
-        <w:trPr>
-          <w:trHeight w:val="340"/>
-        </w:trPr>
-        <w:tc>
-          <w:tcPr>
-            <w:tcW w:w="2179" w:type="dxa"/>
-            <w:vMerge/>
-            <w:tcBorders>
-              <w:left w:val="single" w:sz="4" w:space="0" w:color="auto"/>
-              <w:bottom w:val="single" w:sz="4" w:space="0" w:color="auto"/>
-              <w:right w:val="single" w:sz="4" w:space="0" w:color="auto"/>
-            </w:tcBorders>
-            <w:shd w:val="clear" w:color="auto" w:fill="BFBFBF" w:themeFill="background1" w:themeFillShade="BF"/>
-          </w:tcPr>
-          <w:p>
-            <w:pPr>
-              <w:spacing w:line="0" w:lineRule="atLeast"/>
-              <w:rPr>
-                <w:rFonts w:ascii="Calibri" w:hAnsi="Calibri" w:cs="Calibri"/>
-              </w:rPr>
-            </w:pPr>
-          </w:p>
-        </w:tc>
-        <w:tc>
-          <w:tcPr>
-            <w:tcW w:w="13125" w:type="dxa"/>
-            <w:gridSpan w:val="6"/>
-            <w:tcBorders>
-              <w:top w:val="single" w:sz="4" w:space="0" w:color="auto"/>
-              <w:left w:val="single" w:sz="4" w:space="0" w:color="auto"/>
-              <w:bottom w:val="single" w:sz="4" w:space="0" w:color="auto"/>
-              <w:right w:val="single" w:sz="4" w:space="0" w:color="auto"/>
-            </w:tcBorders>
-            <w:shd w:val="clear" w:color="auto" w:fill="BFBFBF" w:themeFill="background1" w:themeFillShade="BF"/>
-            <w:vAlign w:val="center"/>
-          </w:tcPr>
-          <w:p>
-            <w:pPr>
-              <w:spacing w:line="0" w:lineRule="atLeast"/>
-              <w:rPr>
-                <w:rFonts w:ascii="Calibri" w:hAnsi="Calibri" w:cs="Calibri"/>
-                <w:b/>
-              </w:rPr>
-            </w:pPr>
-            <w:r>
-              <w:rPr>
-                <w:rFonts w:ascii="Calibri" w:hAnsi="Calibri" w:cs="Calibri"/>
-              </w:rPr>
-              <w:t xml:space="preserve">Received [  ]        Data [  ]        Records [  ]        </w:t>
+              </w:rPr>
+              <w:t xml:space="preserve"> [  ]        Records [  ]        </w:t>
             </w:r>
             <w:r>
               <w:rPr>
@@ -3141,7 +2963,7 @@
 </file>
 
 <file path=customXml/itemProps1.xml><?xml version="1.0" encoding="utf-8"?>
-<ds:datastoreItem xmlns:ds="http://schemas.openxmlformats.org/officeDocument/2006/customXml" ds:itemID="{D7606211-A5A8-4337-B252-7D6E22BDA73A}">
+<ds:datastoreItem xmlns:ds="http://schemas.openxmlformats.org/officeDocument/2006/customXml" ds:itemID="{66598223-D1E0-49C4-BB4B-846FC2DE252C}">
   <ds:schemaRefs>
     <ds:schemaRef ds:uri="http://schemas.openxmlformats.org/officeDocument/2006/bibliography"/>
   </ds:schemaRefs>

</xml_diff>

<commit_message>
Update spreadsheet refs for 9 year 9 forms, and update docx templates
</commit_message>
<xml_diff>
--- a/lib/doc/reporting_track_template_2020.docx
+++ b/lib/doc/reporting_track_template_2020.docx
@@ -1,873 +1,7 @@
 
 <file path=word/document.xml><?xml version="1.0" encoding="utf-8"?>
-<w:document xmlns:wpc="http://schemas.microsoft.com/office/word/2010/wordprocessingCanvas" xmlns:cx="http://schemas.microsoft.com/office/drawing/2014/chartex" xmlns:cx1="http://schemas.microsoft.com/office/drawing/2015/9/8/chartex" xmlns:mc="http://schemas.openxmlformats.org/markup-compatibility/2006" xmlns:o="urn:schemas-microsoft-com:office:office" xmlns:r="http://schemas.openxmlformats.org/officeDocument/2006/relationships" xmlns:m="http://schemas.openxmlformats.org/officeDocument/2006/math" xmlns:v="urn:schemas-microsoft-com:vml" xmlns:wp14="http://schemas.microsoft.com/office/word/2010/wordprocessingDrawing" xmlns:wp="http://schemas.openxmlformats.org/drawingml/2006/wordprocessingDrawing" xmlns:w10="urn:schemas-microsoft-com:office:word" xmlns:w="http://schemas.openxmlformats.org/wordprocessingml/2006/main" xmlns:w14="http://schemas.microsoft.com/office/word/2010/wordml" xmlns:w15="http://schemas.microsoft.com/office/word/2012/wordml" xmlns:w16se="http://schemas.microsoft.com/office/word/2015/wordml/symex" xmlns:wpg="http://schemas.microsoft.com/office/word/2010/wordprocessingGroup" xmlns:wpi="http://schemas.microsoft.com/office/word/2010/wordprocessingInk" xmlns:wne="http://schemas.microsoft.com/office/word/2006/wordml" xmlns:wps="http://schemas.microsoft.com/office/word/2010/wordprocessingShape" mc:Ignorable="w14 w15 w16se wp14">
+<w:document xmlns:wpc="http://schemas.microsoft.com/office/word/2010/wordprocessingCanvas" xmlns:cx="http://schemas.microsoft.com/office/drawing/2014/chartex" xmlns:cx1="http://schemas.microsoft.com/office/drawing/2015/9/8/chartex" xmlns:cx2="http://schemas.microsoft.com/office/drawing/2015/10/21/chartex" xmlns:cx3="http://schemas.microsoft.com/office/drawing/2016/5/9/chartex" xmlns:cx4="http://schemas.microsoft.com/office/drawing/2016/5/10/chartex" xmlns:cx5="http://schemas.microsoft.com/office/drawing/2016/5/11/chartex" xmlns:cx6="http://schemas.microsoft.com/office/drawing/2016/5/12/chartex" xmlns:cx7="http://schemas.microsoft.com/office/drawing/2016/5/13/chartex" xmlns:cx8="http://schemas.microsoft.com/office/drawing/2016/5/14/chartex" xmlns:mc="http://schemas.openxmlformats.org/markup-compatibility/2006" xmlns:aink="http://schemas.microsoft.com/office/drawing/2016/ink" xmlns:am3d="http://schemas.microsoft.com/office/drawing/2017/model3d" xmlns:o="urn:schemas-microsoft-com:office:office" xmlns:r="http://schemas.openxmlformats.org/officeDocument/2006/relationships" xmlns:m="http://schemas.openxmlformats.org/officeDocument/2006/math" xmlns:v="urn:schemas-microsoft-com:vml" xmlns:wp14="http://schemas.microsoft.com/office/word/2010/wordprocessingDrawing" xmlns:wp="http://schemas.openxmlformats.org/drawingml/2006/wordprocessingDrawing" xmlns:w10="urn:schemas-microsoft-com:office:word" xmlns:w="http://schemas.openxmlformats.org/wordprocessingml/2006/main" xmlns:w14="http://schemas.microsoft.com/office/word/2010/wordml" xmlns:w15="http://schemas.microsoft.com/office/word/2012/wordml" xmlns:w16cid="http://schemas.microsoft.com/office/word/2016/wordml/cid" xmlns:w16se="http://schemas.microsoft.com/office/word/2015/wordml/symex" xmlns:wpg="http://schemas.microsoft.com/office/word/2010/wordprocessingGroup" xmlns:wpi="http://schemas.microsoft.com/office/word/2010/wordprocessingInk" xmlns:wne="http://schemas.microsoft.com/office/word/2006/wordml" xmlns:wps="http://schemas.microsoft.com/office/word/2010/wordprocessingShape" mc:Ignorable="w14 w15 w16se w16cid wp14">
   <w:body>
-    <w:tbl>
-      <w:tblPr>
-        <w:tblStyle w:val="TableGrid"/>
-        <w:tblW w:w="0" w:type="auto"/>
-        <w:tblLook w:val="04A0" w:firstRow="1" w:lastRow="0" w:firstColumn="1" w:lastColumn="0" w:noHBand="0" w:noVBand="1"/>
-      </w:tblPr>
-      <w:tblGrid>
-        <w:gridCol w:w="10060"/>
-        <w:gridCol w:w="1559"/>
-        <w:gridCol w:w="3685"/>
-      </w:tblGrid>
-      <w:tr>
-        <w:trPr>
-          <w:trHeight w:val="283"/>
-        </w:trPr>
-        <w:tc>
-          <w:tcPr>
-            <w:tcW w:w="10060" w:type="dxa"/>
-            <w:vMerge w:val="restart"/>
-          </w:tcPr>
-          <w:p>
-            <w:pPr>
-              <w:spacing w:line="0" w:lineRule="atLeast"/>
-              <w:rPr>
-                <w:sz w:val="28"/>
-                <w:szCs w:val="28"/>
-              </w:rPr>
-            </w:pPr>
-            <w:r>
-              <w:rPr>
-                <w:noProof/>
-                <w:sz w:val="28"/>
-                <w:szCs w:val="28"/>
-              </w:rPr>
-              <w:drawing>
-                <wp:anchor distT="0" distB="0" distL="114300" distR="114300" simplePos="0" relativeHeight="251659264" behindDoc="0" locked="0" layoutInCell="1" allowOverlap="1" wp14:anchorId="3FA9C207" wp14:editId="6E855EBB">
-                  <wp:simplePos x="0" y="0"/>
-                  <wp:positionH relativeFrom="margin">
-                    <wp:posOffset>27940</wp:posOffset>
-                  </wp:positionH>
-                  <wp:positionV relativeFrom="paragraph">
-                    <wp:posOffset>63500</wp:posOffset>
-                  </wp:positionV>
-                  <wp:extent cx="682625" cy="403860"/>
-                  <wp:effectExtent l="0" t="0" r="3175" b="0"/>
-                  <wp:wrapSquare wrapText="bothSides"/>
-                  <wp:docPr id="1" name="Picture 1" descr="D:\alldata_hdd\MGS\Misc_Archives\Media\School Logos\MGS_Logo_Trans_Black.png"/>
-                  <wp:cNvGraphicFramePr>
-                    <a:graphicFrameLocks xmlns:a="http://schemas.openxmlformats.org/drawingml/2006/main" noChangeAspect="1"/>
-                  </wp:cNvGraphicFramePr>
-                  <a:graphic xmlns:a="http://schemas.openxmlformats.org/drawingml/2006/main">
-                    <a:graphicData uri="http://schemas.openxmlformats.org/drawingml/2006/picture">
-                      <pic:pic xmlns:pic="http://schemas.openxmlformats.org/drawingml/2006/picture">
-                        <pic:nvPicPr>
-                          <pic:cNvPr id="0" name="Picture 1" descr="D:\alldata_hdd\MGS\Misc_Archives\Media\School Logos\MGS_Logo_Trans_Black.png"/>
-                          <pic:cNvPicPr>
-                            <a:picLocks noChangeAspect="1" noChangeArrowheads="1"/>
-                          </pic:cNvPicPr>
-                        </pic:nvPicPr>
-                        <pic:blipFill>
-                          <a:blip r:embed="rId8" cstate="print">
-                            <a:extLst>
-                              <a:ext uri="{28A0092B-C50C-407E-A947-70E740481C1C}">
-                                <a14:useLocalDpi xmlns:a14="http://schemas.microsoft.com/office/drawing/2010/main" val="0"/>
-                              </a:ext>
-                            </a:extLst>
-                          </a:blip>
-                          <a:srcRect/>
-                          <a:stretch>
-                            <a:fillRect/>
-                          </a:stretch>
-                        </pic:blipFill>
-                        <pic:spPr bwMode="auto">
-                          <a:xfrm>
-                            <a:off x="0" y="0"/>
-                            <a:ext cx="682625" cy="403860"/>
-                          </a:xfrm>
-                          <a:prstGeom prst="rect">
-                            <a:avLst/>
-                          </a:prstGeom>
-                          <a:noFill/>
-                          <a:ln>
-                            <a:noFill/>
-                          </a:ln>
-                        </pic:spPr>
-                      </pic:pic>
-                    </a:graphicData>
-                  </a:graphic>
-                  <wp14:sizeRelH relativeFrom="margin">
-                    <wp14:pctWidth>0</wp14:pctWidth>
-                  </wp14:sizeRelH>
-                  <wp14:sizeRelV relativeFrom="margin">
-                    <wp14:pctHeight>0</wp14:pctHeight>
-                  </wp14:sizeRelV>
-                </wp:anchor>
-              </w:drawing>
-            </w:r>
-            <w:r>
-              <w:rPr>
-                <w:sz w:val="28"/>
-                <w:szCs w:val="28"/>
-              </w:rPr>
-              <w:t>SPORTS DAY</w:t>
-            </w:r>
-          </w:p>
-          <w:p>
-            <w:pPr>
-              <w:spacing w:line="0" w:lineRule="atLeast"/>
-              <w:rPr>
-                <w:b/>
-                <w:sz w:val="28"/>
-                <w:szCs w:val="28"/>
-              </w:rPr>
-            </w:pPr>
-            <w:r>
-              <w:rPr>
-                <w:b/>
-                <w:sz w:val="40"/>
-                <w:szCs w:val="28"/>
-                <w:u w:val="single"/>
-              </w:rPr>
-              <w:t>TRACK</w:t>
-            </w:r>
-            <w:r>
-              <w:rPr>
-                <w:b/>
-                <w:sz w:val="40"/>
-                <w:szCs w:val="28"/>
-              </w:rPr>
-              <w:t xml:space="preserve"> EVENT RESULT REPORTING FORM</w:t>
-            </w:r>
-            <w:r>
-              <w:rPr>
-                <w:b/>
-                <w:sz w:val="40"/>
-                <w:szCs w:val="28"/>
-              </w:rPr>
-              <w:t xml:space="preserve"> (2020 </w:t>
-            </w:r>
-            <w:r>
-              <w:rPr>
-                <w:b/>
-                <w:sz w:val="40"/>
-                <w:szCs w:val="28"/>
-              </w:rPr>
-              <w:sym w:font="Wingdings" w:char="F0E0"/>
-            </w:r>
-            <w:r>
-              <w:rPr>
-                <w:b/>
-                <w:sz w:val="40"/>
-                <w:szCs w:val="28"/>
-              </w:rPr>
-              <w:t>)</w:t>
-            </w:r>
-          </w:p>
-        </w:tc>
-        <w:tc>
-          <w:tcPr>
-            <w:tcW w:w="1559" w:type="dxa"/>
-          </w:tcPr>
-          <w:p>
-            <w:pPr>
-              <w:spacing w:line="0" w:lineRule="atLeast"/>
-              <w:rPr>
-                <w:b/>
-                <w:sz w:val="28"/>
-                <w:szCs w:val="24"/>
-              </w:rPr>
-            </w:pPr>
-            <w:r>
-              <w:rPr>
-                <w:b/>
-                <w:sz w:val="28"/>
-                <w:szCs w:val="24"/>
-              </w:rPr>
-              <w:t>Event</w:t>
-            </w:r>
-          </w:p>
-        </w:tc>
-        <w:tc>
-          <w:tcPr>
-            <w:tcW w:w="3685" w:type="dxa"/>
-          </w:tcPr>
-          <w:p>
-            <w:pPr>
-              <w:spacing w:line="0" w:lineRule="atLeast"/>
-              <w:rPr>
-                <w:sz w:val="28"/>
-                <w:szCs w:val="24"/>
-              </w:rPr>
-            </w:pPr>
-            <w:r>
-              <w:rPr>
-                <w:noProof/>
-                <w:sz w:val="28"/>
-                <w:szCs w:val="24"/>
-              </w:rPr>
-              <w:fldChar w:fldCharType="begin"/>
-            </w:r>
-            <w:r>
-              <w:rPr>
-                <w:noProof/>
-                <w:sz w:val="28"/>
-                <w:szCs w:val="24"/>
-              </w:rPr>
-              <w:instrText xml:space="preserve"> MERGEFIELD "event" </w:instrText>
-            </w:r>
-            <w:r>
-              <w:rPr>
-                <w:noProof/>
-                <w:sz w:val="28"/>
-                <w:szCs w:val="24"/>
-              </w:rPr>
-              <w:fldChar w:fldCharType="separate"/>
-            </w:r>
-            <w:r>
-              <w:rPr>
-                <w:noProof/>
-                <w:sz w:val="28"/>
-                <w:szCs w:val="24"/>
-              </w:rPr>
-              <w:t>«event»</w:t>
-            </w:r>
-            <w:r>
-              <w:rPr>
-                <w:noProof/>
-                <w:sz w:val="28"/>
-                <w:szCs w:val="24"/>
-              </w:rPr>
-              <w:fldChar w:fldCharType="end"/>
-            </w:r>
-          </w:p>
-        </w:tc>
-      </w:tr>
-      <w:tr>
-        <w:trPr>
-          <w:trHeight w:val="283"/>
-        </w:trPr>
-        <w:tc>
-          <w:tcPr>
-            <w:tcW w:w="10060" w:type="dxa"/>
-            <w:vMerge/>
-          </w:tcPr>
-          <w:p>
-            <w:pPr>
-              <w:spacing w:line="0" w:lineRule="atLeast"/>
-              <w:rPr>
-                <w:b/>
-                <w:sz w:val="20"/>
-                <w:szCs w:val="28"/>
-              </w:rPr>
-            </w:pPr>
-          </w:p>
-        </w:tc>
-        <w:tc>
-          <w:tcPr>
-            <w:tcW w:w="1559" w:type="dxa"/>
-          </w:tcPr>
-          <w:p>
-            <w:pPr>
-              <w:spacing w:line="0" w:lineRule="atLeast"/>
-              <w:rPr>
-                <w:b/>
-                <w:sz w:val="28"/>
-                <w:szCs w:val="24"/>
-              </w:rPr>
-            </w:pPr>
-            <w:r>
-              <w:rPr>
-                <w:b/>
-                <w:sz w:val="28"/>
-                <w:szCs w:val="24"/>
-              </w:rPr>
-              <w:t>Sub-event</w:t>
-            </w:r>
-          </w:p>
-        </w:tc>
-        <w:tc>
-          <w:tcPr>
-            <w:tcW w:w="3685" w:type="dxa"/>
-          </w:tcPr>
-          <w:p>
-            <w:pPr>
-              <w:spacing w:line="0" w:lineRule="atLeast"/>
-              <w:rPr>
-                <w:sz w:val="28"/>
-                <w:szCs w:val="24"/>
-              </w:rPr>
-            </w:pPr>
-            <w:r>
-              <w:rPr>
-                <w:noProof/>
-                <w:sz w:val="28"/>
-                <w:szCs w:val="24"/>
-              </w:rPr>
-              <w:fldChar w:fldCharType="begin"/>
-            </w:r>
-            <w:r>
-              <w:rPr>
-                <w:noProof/>
-                <w:sz w:val="28"/>
-                <w:szCs w:val="24"/>
-              </w:rPr>
-              <w:instrText xml:space="preserve"> MERGEFIELD subevent </w:instrText>
-            </w:r>
-            <w:r>
-              <w:rPr>
-                <w:noProof/>
-                <w:sz w:val="28"/>
-                <w:szCs w:val="24"/>
-              </w:rPr>
-              <w:fldChar w:fldCharType="separate"/>
-            </w:r>
-            <w:r>
-              <w:rPr>
-                <w:noProof/>
-                <w:sz w:val="28"/>
-                <w:szCs w:val="24"/>
-              </w:rPr>
-              <w:t>«subevent»</w:t>
-            </w:r>
-            <w:r>
-              <w:rPr>
-                <w:noProof/>
-                <w:sz w:val="28"/>
-                <w:szCs w:val="24"/>
-              </w:rPr>
-              <w:fldChar w:fldCharType="end"/>
-            </w:r>
-          </w:p>
-        </w:tc>
-      </w:tr>
-      <w:tr>
-        <w:trPr>
-          <w:trHeight w:val="283"/>
-        </w:trPr>
-        <w:tc>
-          <w:tcPr>
-            <w:tcW w:w="10060" w:type="dxa"/>
-            <w:vMerge/>
-          </w:tcPr>
-          <w:p>
-            <w:pPr>
-              <w:spacing w:line="0" w:lineRule="atLeast"/>
-              <w:rPr>
-                <w:b/>
-                <w:sz w:val="20"/>
-                <w:szCs w:val="28"/>
-              </w:rPr>
-            </w:pPr>
-          </w:p>
-        </w:tc>
-        <w:tc>
-          <w:tcPr>
-            <w:tcW w:w="1559" w:type="dxa"/>
-          </w:tcPr>
-          <w:p>
-            <w:pPr>
-              <w:spacing w:line="0" w:lineRule="atLeast"/>
-              <w:rPr>
-                <w:b/>
-                <w:sz w:val="28"/>
-                <w:szCs w:val="24"/>
-              </w:rPr>
-            </w:pPr>
-            <w:r>
-              <w:rPr>
-                <w:b/>
-                <w:sz w:val="28"/>
-                <w:szCs w:val="24"/>
-              </w:rPr>
-              <w:t>Year group</w:t>
-            </w:r>
-          </w:p>
-        </w:tc>
-        <w:tc>
-          <w:tcPr>
-            <w:tcW w:w="3685" w:type="dxa"/>
-          </w:tcPr>
-          <w:p>
-            <w:pPr>
-              <w:spacing w:line="0" w:lineRule="atLeast"/>
-              <w:rPr>
-                <w:sz w:val="28"/>
-                <w:szCs w:val="24"/>
-              </w:rPr>
-            </w:pPr>
-            <w:r>
-              <w:rPr>
-                <w:noProof/>
-                <w:sz w:val="28"/>
-                <w:szCs w:val="24"/>
-              </w:rPr>
-              <w:fldChar w:fldCharType="begin"/>
-            </w:r>
-            <w:r>
-              <w:rPr>
-                <w:noProof/>
-                <w:sz w:val="28"/>
-                <w:szCs w:val="24"/>
-              </w:rPr>
-              <w:instrText xml:space="preserve"> MERGEFIELD yearGp </w:instrText>
-            </w:r>
-            <w:r>
-              <w:rPr>
-                <w:noProof/>
-                <w:sz w:val="28"/>
-                <w:szCs w:val="24"/>
-              </w:rPr>
-              <w:fldChar w:fldCharType="separate"/>
-            </w:r>
-            <w:r>
-              <w:rPr>
-                <w:noProof/>
-                <w:sz w:val="28"/>
-                <w:szCs w:val="24"/>
-              </w:rPr>
-              <w:t>«yearGp»</w:t>
-            </w:r>
-            <w:r>
-              <w:rPr>
-                <w:noProof/>
-                <w:sz w:val="28"/>
-                <w:szCs w:val="24"/>
-              </w:rPr>
-              <w:fldChar w:fldCharType="end"/>
-            </w:r>
-          </w:p>
-        </w:tc>
-      </w:tr>
-      <w:tr>
-        <w:trPr>
-          <w:trHeight w:val="340"/>
-        </w:trPr>
-        <w:tc>
-          <w:tcPr>
-            <w:tcW w:w="15304" w:type="dxa"/>
-            <w:gridSpan w:val="3"/>
-            <w:shd w:val="clear" w:color="auto" w:fill="00FFFF"/>
-            <w:vAlign w:val="center"/>
-          </w:tcPr>
-          <w:p>
-            <w:pPr>
-              <w:spacing w:line="0" w:lineRule="atLeast"/>
-              <w:jc w:val="center"/>
-              <w:rPr>
-                <w:rFonts w:ascii="Cambria" w:hAnsi="Cambria" w:cstheme="majorHAnsi"/>
-                <w:szCs w:val="28"/>
-              </w:rPr>
-            </w:pPr>
-            <w:r>
-              <w:rPr>
-                <w:rFonts w:ascii="Cambria" w:hAnsi="Cambria" w:cstheme="majorHAnsi"/>
-                <w:szCs w:val="44"/>
-              </w:rPr>
-              <w:t xml:space="preserve">Please return this form </w:t>
-            </w:r>
-            <w:r>
-              <w:rPr>
-                <w:rFonts w:ascii="Cambria" w:hAnsi="Cambria" w:cstheme="majorHAnsi"/>
-                <w:b/>
-                <w:i/>
-                <w:szCs w:val="44"/>
-              </w:rPr>
-              <w:t>completed</w:t>
-            </w:r>
-            <w:r>
-              <w:rPr>
-                <w:rFonts w:ascii="Cambria" w:hAnsi="Cambria" w:cstheme="majorHAnsi"/>
-                <w:szCs w:val="44"/>
-              </w:rPr>
-              <w:t xml:space="preserve"> to the results tent. Incomplete forms will not be accepted. Thank you.</w:t>
-            </w:r>
-          </w:p>
-        </w:tc>
-      </w:tr>
-      <w:tr>
-        <w:trPr>
-          <w:trHeight w:val="409"/>
-        </w:trPr>
-        <w:tc>
-          <w:tcPr>
-            <w:tcW w:w="15304" w:type="dxa"/>
-            <w:gridSpan w:val="3"/>
-          </w:tcPr>
-          <w:p>
-            <w:pPr>
-              <w:spacing w:line="0" w:lineRule="atLeast"/>
-              <w:rPr>
-                <w:szCs w:val="16"/>
-                <w:u w:val="single"/>
-              </w:rPr>
-            </w:pPr>
-            <w:r>
-              <w:rPr>
-                <w:szCs w:val="16"/>
-                <w:u w:val="single"/>
-              </w:rPr>
-              <w:t>Notes for event reporters:</w:t>
-            </w:r>
-          </w:p>
-          <w:p>
-            <w:pPr>
-              <w:pStyle w:val="ListParagraph"/>
-              <w:numPr>
-                <w:ilvl w:val="0"/>
-                <w:numId w:val="1"/>
-              </w:numPr>
-              <w:spacing w:line="0" w:lineRule="atLeast"/>
-              <w:rPr>
-                <w:szCs w:val="16"/>
-              </w:rPr>
-            </w:pPr>
-            <w:r>
-              <w:rPr>
-                <w:szCs w:val="16"/>
-              </w:rPr>
-              <w:t xml:space="preserve">Do not use this form for </w:t>
-            </w:r>
-            <w:r>
-              <w:rPr>
-                <w:szCs w:val="16"/>
-              </w:rPr>
-              <w:t>field</w:t>
-            </w:r>
-            <w:r>
-              <w:rPr>
-                <w:szCs w:val="16"/>
-              </w:rPr>
-              <w:t xml:space="preserve"> events.</w:t>
-            </w:r>
-          </w:p>
-          <w:p>
-            <w:pPr>
-              <w:pStyle w:val="ListParagraph"/>
-              <w:numPr>
-                <w:ilvl w:val="0"/>
-                <w:numId w:val="1"/>
-              </w:numPr>
-              <w:spacing w:line="0" w:lineRule="atLeast"/>
-              <w:rPr>
-                <w:szCs w:val="16"/>
-              </w:rPr>
-            </w:pPr>
-            <w:r>
-              <w:rPr>
-                <w:szCs w:val="16"/>
-              </w:rPr>
-              <w:t>Procedure:</w:t>
-            </w:r>
-          </w:p>
-          <w:p>
-            <w:pPr>
-              <w:pStyle w:val="ListParagraph"/>
-              <w:numPr>
-                <w:ilvl w:val="1"/>
-                <w:numId w:val="1"/>
-              </w:numPr>
-              <w:spacing w:line="0" w:lineRule="atLeast"/>
-              <w:rPr>
-                <w:szCs w:val="16"/>
-              </w:rPr>
-            </w:pPr>
-            <w:r>
-              <w:rPr>
-                <w:szCs w:val="16"/>
-              </w:rPr>
-              <w:t>After the race, ask each competitor their form,</w:t>
-            </w:r>
-            <w:r>
-              <w:rPr>
-                <w:szCs w:val="16"/>
-              </w:rPr>
-              <w:t xml:space="preserve"> and the position they came in</w:t>
-            </w:r>
-          </w:p>
-          <w:p>
-            <w:pPr>
-              <w:pStyle w:val="ListParagraph"/>
-              <w:numPr>
-                <w:ilvl w:val="1"/>
-                <w:numId w:val="1"/>
-              </w:numPr>
-              <w:spacing w:line="0" w:lineRule="atLeast"/>
-              <w:rPr>
-                <w:szCs w:val="16"/>
-              </w:rPr>
-            </w:pPr>
-            <w:r>
-              <w:rPr>
-                <w:szCs w:val="16"/>
-              </w:rPr>
-              <w:t xml:space="preserve">Write the positions next to the </w:t>
-            </w:r>
-            <w:r>
-              <w:rPr>
-                <w:szCs w:val="16"/>
-              </w:rPr>
-              <w:t>corresponding</w:t>
-            </w:r>
-            <w:r>
-              <w:rPr>
-                <w:szCs w:val="16"/>
-              </w:rPr>
-              <w:t xml:space="preserve"> form in the table below</w:t>
-            </w:r>
-          </w:p>
-          <w:p>
-            <w:pPr>
-              <w:pStyle w:val="ListParagraph"/>
-              <w:numPr>
-                <w:ilvl w:val="1"/>
-                <w:numId w:val="1"/>
-              </w:numPr>
-              <w:spacing w:line="0" w:lineRule="atLeast"/>
-              <w:rPr>
-                <w:szCs w:val="16"/>
-              </w:rPr>
-            </w:pPr>
-            <w:r>
-              <w:rPr>
-                <w:szCs w:val="16"/>
-              </w:rPr>
-              <w:t>F</w:t>
-            </w:r>
-            <w:r>
-              <w:rPr>
-                <w:szCs w:val="16"/>
-              </w:rPr>
-              <w:t>or tied races</w:t>
-            </w:r>
-            <w:r>
-              <w:rPr>
-                <w:szCs w:val="16"/>
-              </w:rPr>
-              <w:t>, note tied positions with an =</w:t>
-            </w:r>
-          </w:p>
-          <w:p>
-            <w:pPr>
-              <w:pStyle w:val="ListParagraph"/>
-              <w:numPr>
-                <w:ilvl w:val="1"/>
-                <w:numId w:val="1"/>
-              </w:numPr>
-              <w:spacing w:line="0" w:lineRule="atLeast"/>
-              <w:rPr>
-                <w:szCs w:val="16"/>
-              </w:rPr>
-            </w:pPr>
-            <w:r>
-              <w:rPr>
-                <w:szCs w:val="16"/>
-              </w:rPr>
-              <w:t xml:space="preserve">Where no competitor from a given form was present, write </w:t>
-            </w:r>
-            <w:r>
-              <w:rPr>
-                <w:b/>
-                <w:szCs w:val="16"/>
-                <w:bdr w:val="single" w:sz="4" w:space="0" w:color="auto"/>
-              </w:rPr>
-              <w:t>NO SHOW</w:t>
-            </w:r>
-            <w:r>
-              <w:rPr>
-                <w:szCs w:val="16"/>
-              </w:rPr>
-              <w:t xml:space="preserve"> in the </w:t>
-            </w:r>
-            <w:r>
-              <w:rPr>
-                <w:i/>
-                <w:szCs w:val="16"/>
-              </w:rPr>
-              <w:t>Position</w:t>
-            </w:r>
-            <w:r>
-              <w:rPr>
-                <w:szCs w:val="16"/>
-              </w:rPr>
-              <w:t xml:space="preserve"> box</w:t>
-            </w:r>
-          </w:p>
-          <w:p>
-            <w:pPr>
-              <w:pStyle w:val="ListParagraph"/>
-              <w:numPr>
-                <w:ilvl w:val="1"/>
-                <w:numId w:val="1"/>
-              </w:numPr>
-              <w:spacing w:line="0" w:lineRule="atLeast"/>
-              <w:rPr>
-                <w:szCs w:val="16"/>
-              </w:rPr>
-            </w:pPr>
-            <w:r>
-              <w:rPr>
-                <w:szCs w:val="16"/>
-              </w:rPr>
-              <w:t>Note</w:t>
-            </w:r>
-            <w:r>
-              <w:rPr>
-                <w:szCs w:val="16"/>
-              </w:rPr>
-              <w:t xml:space="preserve"> the full name</w:t>
-            </w:r>
-            <w:r>
-              <w:rPr>
-                <w:szCs w:val="16"/>
-              </w:rPr>
-              <w:t xml:space="preserve"> (or form if a relay event)</w:t>
-            </w:r>
-            <w:r>
-              <w:rPr>
-                <w:szCs w:val="16"/>
-              </w:rPr>
-              <w:t xml:space="preserve"> and </w:t>
-            </w:r>
-            <w:r>
-              <w:rPr>
-                <w:b/>
-                <w:szCs w:val="16"/>
-              </w:rPr>
-              <w:t>time</w:t>
-            </w:r>
-            <w:r>
-              <w:rPr>
-                <w:szCs w:val="16"/>
-              </w:rPr>
-              <w:t xml:space="preserve"> of the 1</w:t>
-            </w:r>
-            <w:r>
-              <w:rPr>
-                <w:szCs w:val="16"/>
-                <w:vertAlign w:val="superscript"/>
-              </w:rPr>
-              <w:t>st</w:t>
-            </w:r>
-            <w:r>
-              <w:rPr>
-                <w:szCs w:val="16"/>
-              </w:rPr>
-              <w:t xml:space="preserve"> plac</w:t>
-            </w:r>
-            <w:r>
-              <w:rPr>
-                <w:szCs w:val="16"/>
-              </w:rPr>
-              <w:t>e competitor in the space given</w:t>
-            </w:r>
-          </w:p>
-          <w:p>
-            <w:pPr>
-              <w:pStyle w:val="ListParagraph"/>
-              <w:numPr>
-                <w:ilvl w:val="0"/>
-                <w:numId w:val="1"/>
-              </w:numPr>
-              <w:spacing w:line="0" w:lineRule="atLeast"/>
-              <w:rPr>
-                <w:szCs w:val="16"/>
-              </w:rPr>
-            </w:pPr>
-            <w:r>
-              <w:rPr>
-                <w:szCs w:val="16"/>
-              </w:rPr>
-              <w:t xml:space="preserve">FORMS MUST </w:t>
-            </w:r>
-            <w:r>
-              <w:rPr>
-                <w:szCs w:val="16"/>
-              </w:rPr>
-              <w:t xml:space="preserve">BE GIVEN AS ON THIS SHEET; </w:t>
-            </w:r>
-            <w:r>
-              <w:rPr>
-                <w:szCs w:val="16"/>
-              </w:rPr>
-              <w:t>for Lowe</w:t>
-            </w:r>
-            <w:r>
-              <w:rPr>
-                <w:szCs w:val="16"/>
-              </w:rPr>
-              <w:t>r School, the 1 letter form (</w:t>
-            </w:r>
-            <w:r>
-              <w:rPr>
-                <w:i/>
-                <w:szCs w:val="16"/>
-              </w:rPr>
-              <w:t>e.g. 7W</w:t>
-            </w:r>
-            <w:r>
-              <w:rPr>
-                <w:szCs w:val="16"/>
-              </w:rPr>
-              <w:t>), for Middle School, the 3 letter form (</w:t>
-            </w:r>
-            <w:r>
-              <w:rPr>
-                <w:i/>
-                <w:szCs w:val="16"/>
-              </w:rPr>
-              <w:t xml:space="preserve">e.g. </w:t>
-            </w:r>
-            <w:r>
-              <w:rPr>
-                <w:i/>
-                <w:szCs w:val="16"/>
-              </w:rPr>
-              <w:t>10PJH</w:t>
-            </w:r>
-            <w:r>
-              <w:rPr>
-                <w:i/>
-                <w:szCs w:val="16"/>
-              </w:rPr>
-              <w:t>/DMT</w:t>
-            </w:r>
-            <w:r>
-              <w:rPr>
-                <w:szCs w:val="16"/>
-              </w:rPr>
-              <w:t>)</w:t>
-            </w:r>
-            <w:r>
-              <w:rPr>
-                <w:szCs w:val="16"/>
-              </w:rPr>
-              <w:t>.</w:t>
-            </w:r>
-          </w:p>
-          <w:p>
-            <w:pPr>
-              <w:pStyle w:val="ListParagraph"/>
-              <w:numPr>
-                <w:ilvl w:val="0"/>
-                <w:numId w:val="1"/>
-              </w:numPr>
-              <w:spacing w:line="0" w:lineRule="atLeast"/>
-              <w:rPr>
-                <w:sz w:val="16"/>
-                <w:szCs w:val="16"/>
-              </w:rPr>
-            </w:pPr>
-            <w:r>
-              <w:rPr>
-                <w:szCs w:val="16"/>
-              </w:rPr>
-              <w:t>Please write any specia</w:t>
-            </w:r>
-            <w:r>
-              <w:rPr>
-                <w:szCs w:val="16"/>
-              </w:rPr>
-              <w:t>l notes on the back of the form, and direct any queries to the results tent.</w:t>
-            </w:r>
-          </w:p>
-        </w:tc>
-      </w:tr>
-    </w:tbl>
     <w:p>
       <w:pPr>
         <w:spacing w:after="0" w:line="0" w:lineRule="atLeast"/>
@@ -887,12 +21,526 @@
     <w:tbl>
       <w:tblPr>
         <w:tblStyle w:val="TableGrid"/>
-        <w:tblW w:w="0" w:type="auto"/>
+        <w:tblW w:w="10627" w:type="dxa"/>
+        <w:tblLook w:val="04A0" w:firstRow="1" w:lastRow="0" w:firstColumn="1" w:lastColumn="0" w:noHBand="0" w:noVBand="1"/>
+      </w:tblPr>
+      <w:tblGrid>
+        <w:gridCol w:w="7083"/>
+        <w:gridCol w:w="1708"/>
+        <w:gridCol w:w="1836"/>
+      </w:tblGrid>
+      <w:tr>
+        <w:trPr>
+          <w:trHeight w:val="283"/>
+        </w:trPr>
+        <w:tc>
+          <w:tcPr>
+            <w:tcW w:w="7083" w:type="dxa"/>
+            <w:vMerge w:val="restart"/>
+          </w:tcPr>
+          <w:p>
+            <w:pPr>
+              <w:spacing w:line="0" w:lineRule="atLeast"/>
+              <w:rPr>
+                <w:sz w:val="28"/>
+                <w:szCs w:val="28"/>
+              </w:rPr>
+            </w:pPr>
+            <w:r>
+              <w:rPr>
+                <w:noProof/>
+                <w:sz w:val="28"/>
+                <w:szCs w:val="28"/>
+              </w:rPr>
+              <w:t xml:space="preserve">MGS </w:t>
+            </w:r>
+            <w:r>
+              <w:rPr>
+                <w:sz w:val="28"/>
+                <w:szCs w:val="28"/>
+              </w:rPr>
+              <w:t>SPORTS DAY</w:t>
+            </w:r>
+          </w:p>
+          <w:p>
+            <w:pPr>
+              <w:spacing w:line="0" w:lineRule="atLeast"/>
+              <w:rPr>
+                <w:b/>
+                <w:sz w:val="40"/>
+                <w:szCs w:val="28"/>
+              </w:rPr>
+            </w:pPr>
+            <w:r>
+              <w:rPr>
+                <w:b/>
+                <w:sz w:val="40"/>
+                <w:szCs w:val="28"/>
+                <w:u w:val="single"/>
+              </w:rPr>
+              <w:t>TRACK</w:t>
+            </w:r>
+            <w:r>
+              <w:rPr>
+                <w:b/>
+                <w:sz w:val="40"/>
+                <w:szCs w:val="28"/>
+              </w:rPr>
+              <w:t xml:space="preserve"> EVENT </w:t>
+            </w:r>
+            <w:r>
+              <w:rPr>
+                <w:b/>
+                <w:sz w:val="40"/>
+                <w:szCs w:val="28"/>
+              </w:rPr>
+              <w:t>RESULT REPORTING FORM</w:t>
+            </w:r>
+          </w:p>
+        </w:tc>
+        <w:tc>
+          <w:tcPr>
+            <w:tcW w:w="1708" w:type="dxa"/>
+          </w:tcPr>
+          <w:p>
+            <w:pPr>
+              <w:spacing w:line="0" w:lineRule="atLeast"/>
+              <w:rPr>
+                <w:b/>
+                <w:sz w:val="28"/>
+                <w:szCs w:val="24"/>
+              </w:rPr>
+            </w:pPr>
+            <w:r>
+              <w:rPr>
+                <w:b/>
+                <w:sz w:val="28"/>
+                <w:szCs w:val="24"/>
+              </w:rPr>
+              <w:t>Event</w:t>
+            </w:r>
+          </w:p>
+        </w:tc>
+        <w:tc>
+          <w:tcPr>
+            <w:tcW w:w="1836" w:type="dxa"/>
+          </w:tcPr>
+          <w:p>
+            <w:pPr>
+              <w:spacing w:line="0" w:lineRule="atLeast"/>
+              <w:rPr>
+                <w:sz w:val="28"/>
+                <w:szCs w:val="24"/>
+              </w:rPr>
+            </w:pPr>
+            <w:r>
+              <w:rPr>
+                <w:noProof/>
+                <w:sz w:val="28"/>
+                <w:szCs w:val="24"/>
+              </w:rPr>
+              <w:fldChar w:fldCharType="begin"/>
+            </w:r>
+            <w:r>
+              <w:rPr>
+                <w:noProof/>
+                <w:sz w:val="28"/>
+                <w:szCs w:val="24"/>
+              </w:rPr>
+              <w:instrText xml:space="preserve"> MERGEFIELD "event" </w:instrText>
+            </w:r>
+            <w:r>
+              <w:rPr>
+                <w:noProof/>
+                <w:sz w:val="28"/>
+                <w:szCs w:val="24"/>
+              </w:rPr>
+              <w:fldChar w:fldCharType="separate"/>
+            </w:r>
+            <w:r>
+              <w:rPr>
+                <w:noProof/>
+                <w:sz w:val="28"/>
+                <w:szCs w:val="24"/>
+              </w:rPr>
+              <w:t>«event»</w:t>
+            </w:r>
+            <w:r>
+              <w:rPr>
+                <w:noProof/>
+                <w:sz w:val="28"/>
+                <w:szCs w:val="24"/>
+              </w:rPr>
+              <w:fldChar w:fldCharType="end"/>
+            </w:r>
+          </w:p>
+        </w:tc>
+      </w:tr>
+      <w:tr>
+        <w:trPr>
+          <w:trHeight w:val="283"/>
+        </w:trPr>
+        <w:tc>
+          <w:tcPr>
+            <w:tcW w:w="7083" w:type="dxa"/>
+            <w:vMerge/>
+          </w:tcPr>
+          <w:p>
+            <w:pPr>
+              <w:spacing w:line="0" w:lineRule="atLeast"/>
+              <w:rPr>
+                <w:b/>
+                <w:sz w:val="20"/>
+                <w:szCs w:val="28"/>
+              </w:rPr>
+            </w:pPr>
+          </w:p>
+        </w:tc>
+        <w:tc>
+          <w:tcPr>
+            <w:tcW w:w="1708" w:type="dxa"/>
+          </w:tcPr>
+          <w:p>
+            <w:pPr>
+              <w:spacing w:line="0" w:lineRule="atLeast"/>
+              <w:rPr>
+                <w:b/>
+                <w:sz w:val="28"/>
+                <w:szCs w:val="24"/>
+              </w:rPr>
+            </w:pPr>
+            <w:r>
+              <w:rPr>
+                <w:b/>
+                <w:sz w:val="28"/>
+                <w:szCs w:val="24"/>
+              </w:rPr>
+              <w:t>Sub-event</w:t>
+            </w:r>
+          </w:p>
+        </w:tc>
+        <w:tc>
+          <w:tcPr>
+            <w:tcW w:w="1836" w:type="dxa"/>
+          </w:tcPr>
+          <w:p>
+            <w:pPr>
+              <w:spacing w:line="0" w:lineRule="atLeast"/>
+              <w:rPr>
+                <w:sz w:val="28"/>
+                <w:szCs w:val="24"/>
+              </w:rPr>
+            </w:pPr>
+            <w:r>
+              <w:rPr>
+                <w:noProof/>
+                <w:sz w:val="28"/>
+                <w:szCs w:val="24"/>
+              </w:rPr>
+              <w:fldChar w:fldCharType="begin"/>
+            </w:r>
+            <w:r>
+              <w:rPr>
+                <w:noProof/>
+                <w:sz w:val="28"/>
+                <w:szCs w:val="24"/>
+              </w:rPr>
+              <w:instrText xml:space="preserve"> MERGEFIELD subevent </w:instrText>
+            </w:r>
+            <w:r>
+              <w:rPr>
+                <w:noProof/>
+                <w:sz w:val="28"/>
+                <w:szCs w:val="24"/>
+              </w:rPr>
+              <w:fldChar w:fldCharType="separate"/>
+            </w:r>
+            <w:r>
+              <w:rPr>
+                <w:noProof/>
+                <w:sz w:val="28"/>
+                <w:szCs w:val="24"/>
+              </w:rPr>
+              <w:t>«subevent»</w:t>
+            </w:r>
+            <w:r>
+              <w:rPr>
+                <w:noProof/>
+                <w:sz w:val="28"/>
+                <w:szCs w:val="24"/>
+              </w:rPr>
+              <w:fldChar w:fldCharType="end"/>
+            </w:r>
+          </w:p>
+        </w:tc>
+      </w:tr>
+      <w:tr>
+        <w:trPr>
+          <w:trHeight w:val="283"/>
+        </w:trPr>
+        <w:tc>
+          <w:tcPr>
+            <w:tcW w:w="7083" w:type="dxa"/>
+            <w:vMerge/>
+          </w:tcPr>
+          <w:p>
+            <w:pPr>
+              <w:spacing w:line="0" w:lineRule="atLeast"/>
+              <w:rPr>
+                <w:b/>
+                <w:sz w:val="20"/>
+                <w:szCs w:val="28"/>
+              </w:rPr>
+            </w:pPr>
+          </w:p>
+        </w:tc>
+        <w:tc>
+          <w:tcPr>
+            <w:tcW w:w="1708" w:type="dxa"/>
+          </w:tcPr>
+          <w:p>
+            <w:pPr>
+              <w:spacing w:line="0" w:lineRule="atLeast"/>
+              <w:rPr>
+                <w:b/>
+                <w:sz w:val="28"/>
+                <w:szCs w:val="24"/>
+              </w:rPr>
+            </w:pPr>
+            <w:r>
+              <w:rPr>
+                <w:b/>
+                <w:sz w:val="28"/>
+                <w:szCs w:val="24"/>
+              </w:rPr>
+              <w:t>Year group</w:t>
+            </w:r>
+          </w:p>
+        </w:tc>
+        <w:tc>
+          <w:tcPr>
+            <w:tcW w:w="1836" w:type="dxa"/>
+          </w:tcPr>
+          <w:p>
+            <w:pPr>
+              <w:spacing w:line="0" w:lineRule="atLeast"/>
+              <w:rPr>
+                <w:sz w:val="28"/>
+                <w:szCs w:val="24"/>
+              </w:rPr>
+            </w:pPr>
+            <w:r>
+              <w:rPr>
+                <w:noProof/>
+                <w:sz w:val="28"/>
+                <w:szCs w:val="24"/>
+              </w:rPr>
+              <w:fldChar w:fldCharType="begin"/>
+            </w:r>
+            <w:r>
+              <w:rPr>
+                <w:noProof/>
+                <w:sz w:val="28"/>
+                <w:szCs w:val="24"/>
+              </w:rPr>
+              <w:instrText xml:space="preserve"> MERGEFIELD yearGp </w:instrText>
+            </w:r>
+            <w:r>
+              <w:rPr>
+                <w:noProof/>
+                <w:sz w:val="28"/>
+                <w:szCs w:val="24"/>
+              </w:rPr>
+              <w:fldChar w:fldCharType="separate"/>
+            </w:r>
+            <w:r>
+              <w:rPr>
+                <w:noProof/>
+                <w:sz w:val="28"/>
+                <w:szCs w:val="24"/>
+              </w:rPr>
+              <w:t>«yearGp»</w:t>
+            </w:r>
+            <w:r>
+              <w:rPr>
+                <w:noProof/>
+                <w:sz w:val="28"/>
+                <w:szCs w:val="24"/>
+              </w:rPr>
+              <w:fldChar w:fldCharType="end"/>
+            </w:r>
+          </w:p>
+        </w:tc>
+      </w:tr>
+      <w:tr>
+        <w:trPr>
+          <w:trHeight w:val="283"/>
+        </w:trPr>
+        <w:tc>
+          <w:tcPr>
+            <w:tcW w:w="10627" w:type="dxa"/>
+            <w:gridSpan w:val="3"/>
+          </w:tcPr>
+          <w:p>
+            <w:pPr>
+              <w:pStyle w:val="ListParagraph"/>
+              <w:numPr>
+                <w:ilvl w:val="0"/>
+                <w:numId w:val="1"/>
+              </w:numPr>
+              <w:spacing w:line="0" w:lineRule="atLeast"/>
+              <w:rPr>
+                <w:szCs w:val="16"/>
+              </w:rPr>
+            </w:pPr>
+            <w:r>
+              <w:rPr>
+                <w:szCs w:val="16"/>
+              </w:rPr>
+              <w:t>FORMS MUST BE GIVEN AS ON THIS SHEET; for Lower School, the 1 letter form (</w:t>
+            </w:r>
+            <w:r>
+              <w:rPr>
+                <w:i/>
+                <w:szCs w:val="16"/>
+              </w:rPr>
+              <w:t>e.g. 7W</w:t>
+            </w:r>
+            <w:r>
+              <w:rPr>
+                <w:szCs w:val="16"/>
+              </w:rPr>
+              <w:t>), for Middle School, the 3 letter form (</w:t>
+            </w:r>
+            <w:r>
+              <w:rPr>
+                <w:i/>
+                <w:szCs w:val="16"/>
+              </w:rPr>
+              <w:t>e.g. 10PJH/DMT</w:t>
+            </w:r>
+            <w:r>
+              <w:rPr>
+                <w:szCs w:val="16"/>
+              </w:rPr>
+              <w:t>).</w:t>
+            </w:r>
+          </w:p>
+          <w:p>
+            <w:pPr>
+              <w:pStyle w:val="ListParagraph"/>
+              <w:numPr>
+                <w:ilvl w:val="0"/>
+                <w:numId w:val="1"/>
+              </w:numPr>
+              <w:spacing w:line="0" w:lineRule="atLeast"/>
+              <w:rPr>
+                <w:szCs w:val="16"/>
+              </w:rPr>
+            </w:pPr>
+            <w:r>
+              <w:rPr>
+                <w:szCs w:val="16"/>
+              </w:rPr>
+              <w:t>For tied races, note tied positions with an =</w:t>
+            </w:r>
+            <w:r>
+              <w:rPr>
+                <w:szCs w:val="16"/>
+              </w:rPr>
+              <w:t>.</w:t>
+            </w:r>
+          </w:p>
+          <w:p>
+            <w:pPr>
+              <w:pStyle w:val="ListParagraph"/>
+              <w:numPr>
+                <w:ilvl w:val="0"/>
+                <w:numId w:val="1"/>
+              </w:numPr>
+              <w:spacing w:line="0" w:lineRule="atLeast"/>
+              <w:rPr>
+                <w:szCs w:val="16"/>
+              </w:rPr>
+            </w:pPr>
+            <w:r>
+              <w:rPr>
+                <w:szCs w:val="16"/>
+              </w:rPr>
+              <w:t xml:space="preserve">Where no competitor from a given form was present, write </w:t>
+            </w:r>
+            <w:r>
+              <w:rPr>
+                <w:b/>
+                <w:szCs w:val="16"/>
+              </w:rPr>
+              <w:t>NO SHOW</w:t>
+            </w:r>
+            <w:r>
+              <w:rPr>
+                <w:szCs w:val="16"/>
+              </w:rPr>
+              <w:t xml:space="preserve"> in the </w:t>
+            </w:r>
+            <w:r>
+              <w:rPr>
+                <w:i/>
+                <w:szCs w:val="16"/>
+              </w:rPr>
+              <w:t>Position</w:t>
+            </w:r>
+            <w:r>
+              <w:rPr>
+                <w:szCs w:val="16"/>
+              </w:rPr>
+              <w:t xml:space="preserve"> box</w:t>
+            </w:r>
+            <w:r>
+              <w:rPr>
+                <w:szCs w:val="16"/>
+              </w:rPr>
+              <w:t>.</w:t>
+            </w:r>
+          </w:p>
+          <w:p>
+            <w:pPr>
+              <w:pStyle w:val="ListParagraph"/>
+              <w:numPr>
+                <w:ilvl w:val="0"/>
+                <w:numId w:val="1"/>
+              </w:numPr>
+              <w:spacing w:line="0" w:lineRule="atLeast"/>
+              <w:rPr>
+                <w:szCs w:val="16"/>
+              </w:rPr>
+            </w:pPr>
+            <w:r>
+              <w:rPr>
+                <w:szCs w:val="16"/>
+              </w:rPr>
+              <w:t>Please direct any queries to the results tent.</w:t>
+            </w:r>
+          </w:p>
+        </w:tc>
+      </w:tr>
+    </w:tbl>
+    <w:p>
+      <w:pPr>
+        <w:spacing w:after="0" w:line="0" w:lineRule="atLeast"/>
+        <w:rPr>
+          <w:sz w:val="2"/>
+        </w:rPr>
+      </w:pPr>
+    </w:p>
+    <w:tbl>
+      <w:tblPr>
+        <w:tblStyle w:val="TableGrid"/>
+        <w:tblW w:w="3823" w:type="dxa"/>
         <w:tblLook w:val="04A0" w:firstRow="1" w:lastRow="0" w:firstColumn="1" w:lastColumn="0" w:noHBand="0" w:noVBand="1"/>
       </w:tblPr>
       <w:tblGrid>
         <w:gridCol w:w="1838"/>
-        <w:gridCol w:w="1559"/>
+        <w:gridCol w:w="1985"/>
       </w:tblGrid>
       <w:tr>
         <w:trPr>
@@ -926,7 +574,7 @@
         </w:tc>
         <w:tc>
           <w:tcPr>
-            <w:tcW w:w="1559" w:type="dxa"/>
+            <w:tcW w:w="1985" w:type="dxa"/>
             <w:tcBorders>
               <w:bottom w:val="single" w:sz="18" w:space="0" w:color="auto"/>
             </w:tcBorders>
@@ -953,7 +601,7 @@
       </w:tr>
       <w:tr>
         <w:trPr>
-          <w:trHeight w:val="409"/>
+          <w:trHeight w:val="510"/>
         </w:trPr>
         <w:tc>
           <w:tcPr>
@@ -1010,7 +658,7 @@
         </w:tc>
         <w:tc>
           <w:tcPr>
-            <w:tcW w:w="1559" w:type="dxa"/>
+            <w:tcW w:w="1985" w:type="dxa"/>
             <w:tcBorders>
               <w:top w:val="single" w:sz="18" w:space="0" w:color="auto"/>
             </w:tcBorders>
@@ -1028,7 +676,7 @@
       </w:tr>
       <w:tr>
         <w:trPr>
-          <w:trHeight w:val="409"/>
+          <w:trHeight w:val="510"/>
         </w:trPr>
         <w:tc>
           <w:tcPr>
@@ -1082,7 +730,7 @@
         </w:tc>
         <w:tc>
           <w:tcPr>
-            <w:tcW w:w="1559" w:type="dxa"/>
+            <w:tcW w:w="1985" w:type="dxa"/>
           </w:tcPr>
           <w:p>
             <w:pPr>
@@ -1097,7 +745,7 @@
       </w:tr>
       <w:tr>
         <w:trPr>
-          <w:trHeight w:val="409"/>
+          <w:trHeight w:val="510"/>
         </w:trPr>
         <w:tc>
           <w:tcPr>
@@ -1151,7 +799,7 @@
         </w:tc>
         <w:tc>
           <w:tcPr>
-            <w:tcW w:w="1559" w:type="dxa"/>
+            <w:tcW w:w="1985" w:type="dxa"/>
           </w:tcPr>
           <w:p>
             <w:pPr>
@@ -1166,7 +814,7 @@
       </w:tr>
       <w:tr>
         <w:trPr>
-          <w:trHeight w:val="409"/>
+          <w:trHeight w:val="510"/>
         </w:trPr>
         <w:tc>
           <w:tcPr>
@@ -1220,22 +868,24 @@
         </w:tc>
         <w:tc>
           <w:tcPr>
-            <w:tcW w:w="1559" w:type="dxa"/>
-          </w:tcPr>
-          <w:p>
-            <w:pPr>
-              <w:spacing w:line="0" w:lineRule="atLeast"/>
-              <w:rPr>
-                <w:sz w:val="28"/>
-                <w:szCs w:val="28"/>
-              </w:rPr>
-            </w:pPr>
-          </w:p>
-        </w:tc>
+            <w:tcW w:w="1985" w:type="dxa"/>
+          </w:tcPr>
+          <w:p>
+            <w:pPr>
+              <w:spacing w:line="0" w:lineRule="atLeast"/>
+              <w:rPr>
+                <w:sz w:val="28"/>
+                <w:szCs w:val="28"/>
+              </w:rPr>
+            </w:pPr>
+          </w:p>
+        </w:tc>
+        <w:bookmarkStart w:id="0" w:name="_GoBack"/>
+        <w:bookmarkEnd w:id="0"/>
       </w:tr>
       <w:tr>
         <w:trPr>
-          <w:trHeight w:val="409"/>
+          <w:trHeight w:val="510"/>
         </w:trPr>
         <w:tc>
           <w:tcPr>
@@ -1289,7 +939,7 @@
         </w:tc>
         <w:tc>
           <w:tcPr>
-            <w:tcW w:w="1559" w:type="dxa"/>
+            <w:tcW w:w="1985" w:type="dxa"/>
           </w:tcPr>
           <w:p>
             <w:pPr>
@@ -1304,7 +954,7 @@
       </w:tr>
       <w:tr>
         <w:trPr>
-          <w:trHeight w:val="409"/>
+          <w:trHeight w:val="510"/>
         </w:trPr>
         <w:tc>
           <w:tcPr>
@@ -1358,7 +1008,7 @@
         </w:tc>
         <w:tc>
           <w:tcPr>
-            <w:tcW w:w="1559" w:type="dxa"/>
+            <w:tcW w:w="1985" w:type="dxa"/>
           </w:tcPr>
           <w:p>
             <w:pPr>
@@ -1373,7 +1023,7 @@
       </w:tr>
       <w:tr>
         <w:trPr>
-          <w:trHeight w:val="409"/>
+          <w:trHeight w:val="510"/>
         </w:trPr>
         <w:tc>
           <w:tcPr>
@@ -1427,7 +1077,7 @@
         </w:tc>
         <w:tc>
           <w:tcPr>
-            <w:tcW w:w="1559" w:type="dxa"/>
+            <w:tcW w:w="1985" w:type="dxa"/>
           </w:tcPr>
           <w:p>
             <w:pPr>
@@ -1442,7 +1092,7 @@
       </w:tr>
       <w:tr>
         <w:trPr>
-          <w:trHeight w:val="409"/>
+          <w:trHeight w:val="510"/>
         </w:trPr>
         <w:tc>
           <w:tcPr>
@@ -1496,7 +1146,7 @@
         </w:tc>
         <w:tc>
           <w:tcPr>
-            <w:tcW w:w="1559" w:type="dxa"/>
+            <w:tcW w:w="1985" w:type="dxa"/>
           </w:tcPr>
           <w:p>
             <w:pPr>
@@ -1511,7 +1161,7 @@
       </w:tr>
       <w:tr>
         <w:trPr>
-          <w:trHeight w:val="409"/>
+          <w:trHeight w:val="510"/>
         </w:trPr>
         <w:tc>
           <w:tcPr>
@@ -1565,7 +1215,7 @@
         </w:tc>
         <w:tc>
           <w:tcPr>
-            <w:tcW w:w="1559" w:type="dxa"/>
+            <w:tcW w:w="1985" w:type="dxa"/>
           </w:tcPr>
           <w:p>
             <w:pPr>
@@ -1586,30 +1236,24 @@
           <w:sz w:val="2"/>
         </w:rPr>
       </w:pPr>
-      <w:r>
-        <w:rPr>
-          <w:sz w:val="2"/>
-        </w:rPr>
-        <w:t xml:space="preserve"> </w:t>
-      </w:r>
     </w:p>
     <w:tbl>
       <w:tblPr>
         <w:tblStyle w:val="TableGrid"/>
-        <w:tblW w:w="0" w:type="auto"/>
+        <w:tblW w:w="10627" w:type="dxa"/>
         <w:tblLook w:val="04A0" w:firstRow="1" w:lastRow="0" w:firstColumn="1" w:lastColumn="0" w:noHBand="0" w:noVBand="1"/>
       </w:tblPr>
       <w:tblGrid>
-        <w:gridCol w:w="4390"/>
-        <w:gridCol w:w="10914"/>
+        <w:gridCol w:w="3256"/>
+        <w:gridCol w:w="7371"/>
       </w:tblGrid>
       <w:tr>
         <w:trPr>
-          <w:trHeight w:val="409"/>
+          <w:trHeight w:val="510"/>
         </w:trPr>
         <w:tc>
           <w:tcPr>
-            <w:tcW w:w="4390" w:type="dxa"/>
+            <w:tcW w:w="3256" w:type="dxa"/>
           </w:tcPr>
           <w:p>
             <w:pPr>
@@ -1617,22 +1261,22 @@
               <w:rPr>
                 <w:b/>
                 <w:sz w:val="28"/>
-                <w:szCs w:val="16"/>
+                <w:szCs w:val="24"/>
               </w:rPr>
             </w:pPr>
             <w:r>
               <w:rPr>
                 <w:b/>
                 <w:sz w:val="28"/>
-                <w:szCs w:val="16"/>
-              </w:rPr>
-              <w:t>Name of 1</w:t>
+                <w:szCs w:val="24"/>
+              </w:rPr>
+              <w:t>1</w:t>
             </w:r>
             <w:r>
               <w:rPr>
                 <w:b/>
                 <w:sz w:val="28"/>
-                <w:szCs w:val="16"/>
+                <w:szCs w:val="24"/>
                 <w:vertAlign w:val="superscript"/>
               </w:rPr>
               <w:t>st</w:t>
@@ -1641,21 +1285,22 @@
               <w:rPr>
                 <w:b/>
                 <w:sz w:val="28"/>
-                <w:szCs w:val="16"/>
-              </w:rPr>
-              <w:t xml:space="preserve"> place competitor:</w:t>
-            </w:r>
-          </w:p>
-        </w:tc>
-        <w:tc>
-          <w:tcPr>
-            <w:tcW w:w="10914" w:type="dxa"/>
-          </w:tcPr>
-          <w:p>
-            <w:pPr>
-              <w:spacing w:line="0" w:lineRule="atLeast"/>
-              <w:rPr>
-                <w:szCs w:val="16"/>
+                <w:szCs w:val="24"/>
+              </w:rPr>
+              <w:t xml:space="preserve"> place runner name:</w:t>
+            </w:r>
+          </w:p>
+        </w:tc>
+        <w:tc>
+          <w:tcPr>
+            <w:tcW w:w="7371" w:type="dxa"/>
+          </w:tcPr>
+          <w:p>
+            <w:pPr>
+              <w:spacing w:line="0" w:lineRule="atLeast"/>
+              <w:rPr>
+                <w:sz w:val="28"/>
+                <w:szCs w:val="24"/>
               </w:rPr>
             </w:pPr>
           </w:p>
@@ -1663,11 +1308,11 @@
       </w:tr>
       <w:tr>
         <w:trPr>
-          <w:trHeight w:val="409"/>
+          <w:trHeight w:val="510"/>
         </w:trPr>
         <w:tc>
           <w:tcPr>
-            <w:tcW w:w="4390" w:type="dxa"/>
+            <w:tcW w:w="3256" w:type="dxa"/>
           </w:tcPr>
           <w:p>
             <w:pPr>
@@ -1675,22 +1320,22 @@
               <w:rPr>
                 <w:b/>
                 <w:sz w:val="28"/>
-                <w:szCs w:val="16"/>
+                <w:szCs w:val="24"/>
               </w:rPr>
             </w:pPr>
             <w:r>
               <w:rPr>
                 <w:b/>
                 <w:sz w:val="28"/>
-                <w:szCs w:val="16"/>
-              </w:rPr>
-              <w:t>Time of 1</w:t>
+                <w:szCs w:val="24"/>
+              </w:rPr>
+              <w:t>1</w:t>
             </w:r>
             <w:r>
               <w:rPr>
                 <w:b/>
                 <w:sz w:val="28"/>
-                <w:szCs w:val="16"/>
+                <w:szCs w:val="24"/>
                 <w:vertAlign w:val="superscript"/>
               </w:rPr>
               <w:t>st</w:t>
@@ -1699,21 +1344,22 @@
               <w:rPr>
                 <w:b/>
                 <w:sz w:val="28"/>
-                <w:szCs w:val="16"/>
-              </w:rPr>
-              <w:t xml:space="preserve"> place competitor:</w:t>
-            </w:r>
-          </w:p>
-        </w:tc>
-        <w:tc>
-          <w:tcPr>
-            <w:tcW w:w="10914" w:type="dxa"/>
-          </w:tcPr>
-          <w:p>
-            <w:pPr>
-              <w:spacing w:line="0" w:lineRule="atLeast"/>
-              <w:rPr>
-                <w:szCs w:val="16"/>
+                <w:szCs w:val="24"/>
+              </w:rPr>
+              <w:t xml:space="preserve"> place runner time:</w:t>
+            </w:r>
+          </w:p>
+        </w:tc>
+        <w:tc>
+          <w:tcPr>
+            <w:tcW w:w="7371" w:type="dxa"/>
+          </w:tcPr>
+          <w:p>
+            <w:pPr>
+              <w:spacing w:line="0" w:lineRule="atLeast"/>
+              <w:rPr>
+                <w:sz w:val="28"/>
+                <w:szCs w:val="24"/>
               </w:rPr>
             </w:pPr>
           </w:p>
@@ -1722,33 +1368,23 @@
     </w:tbl>
     <w:p>
       <w:pPr>
-        <w:tabs>
-          <w:tab w:val="left" w:pos="5873"/>
-          <w:tab w:val="right" w:pos="10466"/>
-        </w:tabs>
         <w:spacing w:after="0" w:line="0" w:lineRule="atLeast"/>
         <w:rPr>
-          <w:sz w:val="10"/>
+          <w:sz w:val="2"/>
+          <w:szCs w:val="2"/>
         </w:rPr>
       </w:pPr>
-      <w:r>
-        <w:rPr>
-          <w:sz w:val="10"/>
-        </w:rPr>
-        <w:t xml:space="preserve"> </w:t>
-      </w:r>
     </w:p>
     <w:tbl>
       <w:tblPr>
         <w:tblStyle w:val="TableGrid"/>
-        <w:tblW w:w="15304" w:type="dxa"/>
+        <w:tblW w:w="10627" w:type="dxa"/>
         <w:tblLook w:val="04A0" w:firstRow="1" w:lastRow="0" w:firstColumn="1" w:lastColumn="0" w:noHBand="0" w:noVBand="1"/>
       </w:tblPr>
       <w:tblGrid>
-        <w:gridCol w:w="3772"/>
-        <w:gridCol w:w="1062"/>
-        <w:gridCol w:w="1415"/>
-        <w:gridCol w:w="9055"/>
+        <w:gridCol w:w="1696"/>
+        <w:gridCol w:w="1560"/>
+        <w:gridCol w:w="7371"/>
       </w:tblGrid>
       <w:tr>
         <w:trPr>
@@ -1756,7 +1392,7 @@
         </w:trPr>
         <w:tc>
           <w:tcPr>
-            <w:tcW w:w="3823" w:type="dxa"/>
+            <w:tcW w:w="1696" w:type="dxa"/>
             <w:tcBorders>
               <w:top w:val="single" w:sz="4" w:space="0" w:color="auto"/>
               <w:left w:val="single" w:sz="4" w:space="0" w:color="auto"/>
@@ -1772,14 +1408,16 @@
               <w:rPr>
                 <w:rFonts w:ascii="Calibri" w:hAnsi="Calibri" w:cs="Calibri"/>
                 <w:b/>
-                <w:sz w:val="28"/>
+                <w:sz w:val="24"/>
+                <w:szCs w:val="24"/>
               </w:rPr>
             </w:pPr>
             <w:r>
               <w:rPr>
                 <w:rFonts w:ascii="Calibri" w:hAnsi="Calibri" w:cs="Calibri"/>
                 <w:b/>
-                <w:sz w:val="28"/>
+                <w:sz w:val="24"/>
+                <w:szCs w:val="24"/>
               </w:rPr>
               <w:t>RESULTS TENT USE ONLY</w:t>
             </w:r>
@@ -1787,96 +1425,7 @@
         </w:tc>
         <w:tc>
           <w:tcPr>
-            <w:tcW w:w="850" w:type="dxa"/>
-            <w:tcBorders>
-              <w:top w:val="single" w:sz="4" w:space="0" w:color="auto"/>
-              <w:left w:val="single" w:sz="4" w:space="0" w:color="auto"/>
-              <w:bottom w:val="single" w:sz="4" w:space="0" w:color="auto"/>
-              <w:right w:val="single" w:sz="4" w:space="0" w:color="auto"/>
-            </w:tcBorders>
-            <w:shd w:val="clear" w:color="auto" w:fill="auto"/>
-            <w:vAlign w:val="center"/>
-          </w:tcPr>
-          <w:p>
-            <w:pPr>
-              <w:spacing w:line="0" w:lineRule="atLeast"/>
-              <w:rPr>
-                <w:rFonts w:ascii="Calibri" w:hAnsi="Calibri" w:cs="Calibri"/>
-                <w:b/>
-                <w:sz w:val="44"/>
-              </w:rPr>
-            </w:pPr>
-            <w:r>
-              <w:rPr>
-                <w:rFonts w:ascii="Calibri" w:hAnsi="Calibri" w:cs="Calibri"/>
-                <w:b/>
-                <w:sz w:val="44"/>
-              </w:rPr>
-              <w:t>SEQ:</w:t>
-            </w:r>
-          </w:p>
-        </w:tc>
-        <w:tc>
-          <w:tcPr>
-            <w:tcW w:w="1418" w:type="dxa"/>
-            <w:tcBorders>
-              <w:top w:val="single" w:sz="4" w:space="0" w:color="auto"/>
-              <w:left w:val="single" w:sz="4" w:space="0" w:color="auto"/>
-              <w:bottom w:val="single" w:sz="4" w:space="0" w:color="auto"/>
-              <w:right w:val="single" w:sz="4" w:space="0" w:color="auto"/>
-            </w:tcBorders>
-            <w:shd w:val="clear" w:color="auto" w:fill="auto"/>
-            <w:vAlign w:val="center"/>
-          </w:tcPr>
-          <w:p>
-            <w:pPr>
-              <w:spacing w:line="0" w:lineRule="atLeast"/>
-              <w:rPr>
-                <w:rFonts w:ascii="Calibri" w:hAnsi="Calibri" w:cs="Calibri"/>
-                <w:sz w:val="44"/>
-              </w:rPr>
-            </w:pPr>
-            <w:r>
-              <w:rPr>
-                <w:rFonts w:ascii="Calibri" w:hAnsi="Calibri" w:cs="Calibri"/>
-                <w:sz w:val="44"/>
-              </w:rPr>
-              <w:fldChar w:fldCharType="begin"/>
-            </w:r>
-            <w:r>
-              <w:rPr>
-                <w:rFonts w:ascii="Calibri" w:hAnsi="Calibri" w:cs="Calibri"/>
-                <w:sz w:val="44"/>
-              </w:rPr>
-              <w:instrText xml:space="preserve"> MERGEFIELD  seq  \* MERGEFORMAT </w:instrText>
-            </w:r>
-            <w:r>
-              <w:rPr>
-                <w:rFonts w:ascii="Calibri" w:hAnsi="Calibri" w:cs="Calibri"/>
-                <w:sz w:val="44"/>
-              </w:rPr>
-              <w:fldChar w:fldCharType="separate"/>
-            </w:r>
-            <w:r>
-              <w:rPr>
-                <w:rFonts w:ascii="Calibri" w:hAnsi="Calibri" w:cs="Calibri"/>
-                <w:noProof/>
-                <w:sz w:val="44"/>
-              </w:rPr>
-              <w:t>«seq»</w:t>
-            </w:r>
-            <w:r>
-              <w:rPr>
-                <w:rFonts w:ascii="Calibri" w:hAnsi="Calibri" w:cs="Calibri"/>
-                <w:sz w:val="44"/>
-              </w:rPr>
-              <w:fldChar w:fldCharType="end"/>
-            </w:r>
-          </w:p>
-        </w:tc>
-        <w:tc>
-          <w:tcPr>
-            <w:tcW w:w="9213" w:type="dxa"/>
+            <w:tcW w:w="1560" w:type="dxa"/>
             <w:tcBorders>
               <w:top w:val="single" w:sz="4" w:space="0" w:color="auto"/>
               <w:left w:val="single" w:sz="4" w:space="0" w:color="auto"/>
@@ -1889,13 +1438,90 @@
           <w:p>
             <w:pPr>
               <w:spacing w:line="0" w:lineRule="atLeast"/>
+              <w:jc w:val="center"/>
+              <w:rPr>
+                <w:rFonts w:ascii="Calibri" w:hAnsi="Calibri" w:cs="Calibri"/>
+                <w:sz w:val="29"/>
+                <w:szCs w:val="29"/>
+              </w:rPr>
+            </w:pPr>
+            <w:r>
+              <w:rPr>
+                <w:rFonts w:ascii="Calibri" w:hAnsi="Calibri" w:cs="Calibri"/>
+                <w:sz w:val="29"/>
+                <w:szCs w:val="29"/>
+              </w:rPr>
+              <w:t xml:space="preserve">SEQ: </w:t>
+            </w:r>
+            <w:r>
+              <w:rPr>
+                <w:rFonts w:ascii="Calibri" w:hAnsi="Calibri" w:cs="Calibri"/>
+                <w:sz w:val="29"/>
+                <w:szCs w:val="29"/>
+              </w:rPr>
+              <w:fldChar w:fldCharType="begin"/>
+            </w:r>
+            <w:r>
+              <w:rPr>
+                <w:rFonts w:ascii="Calibri" w:hAnsi="Calibri" w:cs="Calibri"/>
+                <w:sz w:val="29"/>
+                <w:szCs w:val="29"/>
+              </w:rPr>
+              <w:instrText xml:space="preserve"> MERGEFIELD  seq  \* MERGEFORMAT </w:instrText>
+            </w:r>
+            <w:r>
+              <w:rPr>
+                <w:rFonts w:ascii="Calibri" w:hAnsi="Calibri" w:cs="Calibri"/>
+                <w:sz w:val="29"/>
+                <w:szCs w:val="29"/>
+              </w:rPr>
+              <w:fldChar w:fldCharType="separate"/>
+            </w:r>
+            <w:r>
+              <w:rPr>
+                <w:rFonts w:ascii="Calibri" w:hAnsi="Calibri" w:cs="Calibri"/>
+                <w:noProof/>
+                <w:sz w:val="29"/>
+                <w:szCs w:val="29"/>
+              </w:rPr>
+              <w:t>«seq»</w:t>
+            </w:r>
+            <w:r>
+              <w:rPr>
+                <w:rFonts w:ascii="Calibri" w:hAnsi="Calibri" w:cs="Calibri"/>
+                <w:sz w:val="29"/>
+                <w:szCs w:val="29"/>
+              </w:rPr>
+              <w:fldChar w:fldCharType="end"/>
+            </w:r>
+          </w:p>
+        </w:tc>
+        <w:tc>
+          <w:tcPr>
+            <w:tcW w:w="7371" w:type="dxa"/>
+            <w:tcBorders>
+              <w:top w:val="single" w:sz="4" w:space="0" w:color="auto"/>
+              <w:left w:val="single" w:sz="4" w:space="0" w:color="auto"/>
+              <w:bottom w:val="single" w:sz="4" w:space="0" w:color="auto"/>
+              <w:right w:val="single" w:sz="4" w:space="0" w:color="auto"/>
+            </w:tcBorders>
+            <w:shd w:val="clear" w:color="auto" w:fill="BFBFBF" w:themeFill="background1" w:themeFillShade="BF"/>
+            <w:vAlign w:val="center"/>
+          </w:tcPr>
+          <w:p>
+            <w:pPr>
+              <w:spacing w:line="0" w:lineRule="atLeast"/>
               <w:rPr>
                 <w:rFonts w:ascii="Consolas" w:hAnsi="Consolas" w:cs="Calibri"/>
+                <w:sz w:val="24"/>
+                <w:szCs w:val="24"/>
               </w:rPr>
             </w:pPr>
             <w:r>
               <w:rPr>
                 <w:rFonts w:ascii="Calibri" w:hAnsi="Calibri" w:cs="Calibri"/>
+                <w:sz w:val="24"/>
+                <w:szCs w:val="24"/>
               </w:rPr>
               <w:t xml:space="preserve">Received [  ]        Data [  ]        Records [  ]        </w:t>
             </w:r>
@@ -1903,6 +1529,8 @@
               <w:rPr>
                 <w:rFonts w:ascii="Calibri" w:hAnsi="Calibri" w:cs="Calibri"/>
                 <w:i/>
+                <w:sz w:val="24"/>
+                <w:szCs w:val="24"/>
               </w:rPr>
               <w:t>Query? [  ]        Resolved? [  ]</w:t>
             </w:r>
@@ -1912,22 +1540,15 @@
     </w:tbl>
     <w:p>
       <w:pPr>
-        <w:tabs>
-          <w:tab w:val="left" w:pos="5873"/>
-          <w:tab w:val="right" w:pos="10466"/>
-        </w:tabs>
         <w:spacing w:after="0" w:line="0" w:lineRule="atLeast"/>
         <w:rPr>
           <w:sz w:val="2"/>
-          <w:szCs w:val="2"/>
         </w:rPr>
       </w:pPr>
-      <w:bookmarkStart w:id="0" w:name="_GoBack"/>
-      <w:bookmarkEnd w:id="0"/>
     </w:p>
     <w:sectPr>
-      <w:footerReference w:type="default" r:id="rId9"/>
-      <w:pgSz w:w="16838" w:h="11906" w:orient="landscape" w:code="9"/>
+      <w:footerReference w:type="default" r:id="rId8"/>
+      <w:pgSz w:w="11906" w:h="16838" w:code="9"/>
       <w:pgMar w:top="720" w:right="720" w:bottom="720" w:left="720" w:header="709" w:footer="709" w:gutter="0"/>
       <w:cols w:space="708"/>
       <w:docGrid w:linePitch="360"/>
@@ -1937,7 +1558,7 @@
 </file>
 
 <file path=word/endnotes.xml><?xml version="1.0" encoding="utf-8"?>
-<w:endnotes xmlns:wpc="http://schemas.microsoft.com/office/word/2010/wordprocessingCanvas" xmlns:cx="http://schemas.microsoft.com/office/drawing/2014/chartex" xmlns:cx1="http://schemas.microsoft.com/office/drawing/2015/9/8/chartex" xmlns:mc="http://schemas.openxmlformats.org/markup-compatibility/2006" xmlns:o="urn:schemas-microsoft-com:office:office" xmlns:r="http://schemas.openxmlformats.org/officeDocument/2006/relationships" xmlns:m="http://schemas.openxmlformats.org/officeDocument/2006/math" xmlns:v="urn:schemas-microsoft-com:vml" xmlns:wp14="http://schemas.microsoft.com/office/word/2010/wordprocessingDrawing" xmlns:wp="http://schemas.openxmlformats.org/drawingml/2006/wordprocessingDrawing" xmlns:w10="urn:schemas-microsoft-com:office:word" xmlns:w="http://schemas.openxmlformats.org/wordprocessingml/2006/main" xmlns:w14="http://schemas.microsoft.com/office/word/2010/wordml" xmlns:w15="http://schemas.microsoft.com/office/word/2012/wordml" xmlns:w16se="http://schemas.microsoft.com/office/word/2015/wordml/symex" xmlns:wpg="http://schemas.microsoft.com/office/word/2010/wordprocessingGroup" xmlns:wpi="http://schemas.microsoft.com/office/word/2010/wordprocessingInk" xmlns:wne="http://schemas.microsoft.com/office/word/2006/wordml" xmlns:wps="http://schemas.microsoft.com/office/word/2010/wordprocessingShape" mc:Ignorable="w14 w15 w16se wp14">
+<w:endnotes xmlns:wpc="http://schemas.microsoft.com/office/word/2010/wordprocessingCanvas" xmlns:cx="http://schemas.microsoft.com/office/drawing/2014/chartex" xmlns:cx1="http://schemas.microsoft.com/office/drawing/2015/9/8/chartex" xmlns:cx2="http://schemas.microsoft.com/office/drawing/2015/10/21/chartex" xmlns:cx3="http://schemas.microsoft.com/office/drawing/2016/5/9/chartex" xmlns:cx4="http://schemas.microsoft.com/office/drawing/2016/5/10/chartex" xmlns:cx5="http://schemas.microsoft.com/office/drawing/2016/5/11/chartex" xmlns:cx6="http://schemas.microsoft.com/office/drawing/2016/5/12/chartex" xmlns:cx7="http://schemas.microsoft.com/office/drawing/2016/5/13/chartex" xmlns:cx8="http://schemas.microsoft.com/office/drawing/2016/5/14/chartex" xmlns:mc="http://schemas.openxmlformats.org/markup-compatibility/2006" xmlns:aink="http://schemas.microsoft.com/office/drawing/2016/ink" xmlns:am3d="http://schemas.microsoft.com/office/drawing/2017/model3d" xmlns:o="urn:schemas-microsoft-com:office:office" xmlns:r="http://schemas.openxmlformats.org/officeDocument/2006/relationships" xmlns:m="http://schemas.openxmlformats.org/officeDocument/2006/math" xmlns:v="urn:schemas-microsoft-com:vml" xmlns:wp14="http://schemas.microsoft.com/office/word/2010/wordprocessingDrawing" xmlns:wp="http://schemas.openxmlformats.org/drawingml/2006/wordprocessingDrawing" xmlns:w10="urn:schemas-microsoft-com:office:word" xmlns:w="http://schemas.openxmlformats.org/wordprocessingml/2006/main" xmlns:w14="http://schemas.microsoft.com/office/word/2010/wordml" xmlns:w15="http://schemas.microsoft.com/office/word/2012/wordml" xmlns:w16cid="http://schemas.microsoft.com/office/word/2016/wordml/cid" xmlns:w16se="http://schemas.microsoft.com/office/word/2015/wordml/symex" xmlns:wpg="http://schemas.microsoft.com/office/word/2010/wordprocessingGroup" xmlns:wpi="http://schemas.microsoft.com/office/word/2010/wordprocessingInk" xmlns:wne="http://schemas.microsoft.com/office/word/2006/wordml" xmlns:wps="http://schemas.microsoft.com/office/word/2010/wordprocessingShape" mc:Ignorable="w14 w15 w16se w16cid wp14">
   <w:endnote w:type="separator" w:id="-1">
     <w:p>
       <w:pPr>
@@ -1962,7 +1583,7 @@
 </file>
 
 <file path=word/footer1.xml><?xml version="1.0" encoding="utf-8"?>
-<w:ftr xmlns:wpc="http://schemas.microsoft.com/office/word/2010/wordprocessingCanvas" xmlns:cx="http://schemas.microsoft.com/office/drawing/2014/chartex" xmlns:cx1="http://schemas.microsoft.com/office/drawing/2015/9/8/chartex" xmlns:mc="http://schemas.openxmlformats.org/markup-compatibility/2006" xmlns:o="urn:schemas-microsoft-com:office:office" xmlns:r="http://schemas.openxmlformats.org/officeDocument/2006/relationships" xmlns:m="http://schemas.openxmlformats.org/officeDocument/2006/math" xmlns:v="urn:schemas-microsoft-com:vml" xmlns:wp14="http://schemas.microsoft.com/office/word/2010/wordprocessingDrawing" xmlns:wp="http://schemas.openxmlformats.org/drawingml/2006/wordprocessingDrawing" xmlns:w10="urn:schemas-microsoft-com:office:word" xmlns:w="http://schemas.openxmlformats.org/wordprocessingml/2006/main" xmlns:w14="http://schemas.microsoft.com/office/word/2010/wordml" xmlns:w15="http://schemas.microsoft.com/office/word/2012/wordml" xmlns:w16se="http://schemas.microsoft.com/office/word/2015/wordml/symex" xmlns:wpg="http://schemas.microsoft.com/office/word/2010/wordprocessingGroup" xmlns:wpi="http://schemas.microsoft.com/office/word/2010/wordprocessingInk" xmlns:wne="http://schemas.microsoft.com/office/word/2006/wordml" xmlns:wps="http://schemas.microsoft.com/office/word/2010/wordprocessingShape" mc:Ignorable="w14 w15 w16se wp14">
+<w:ftr xmlns:wpc="http://schemas.microsoft.com/office/word/2010/wordprocessingCanvas" xmlns:cx="http://schemas.microsoft.com/office/drawing/2014/chartex" xmlns:cx1="http://schemas.microsoft.com/office/drawing/2015/9/8/chartex" xmlns:cx2="http://schemas.microsoft.com/office/drawing/2015/10/21/chartex" xmlns:cx3="http://schemas.microsoft.com/office/drawing/2016/5/9/chartex" xmlns:cx4="http://schemas.microsoft.com/office/drawing/2016/5/10/chartex" xmlns:cx5="http://schemas.microsoft.com/office/drawing/2016/5/11/chartex" xmlns:cx6="http://schemas.microsoft.com/office/drawing/2016/5/12/chartex" xmlns:cx7="http://schemas.microsoft.com/office/drawing/2016/5/13/chartex" xmlns:cx8="http://schemas.microsoft.com/office/drawing/2016/5/14/chartex" xmlns:mc="http://schemas.openxmlformats.org/markup-compatibility/2006" xmlns:aink="http://schemas.microsoft.com/office/drawing/2016/ink" xmlns:am3d="http://schemas.microsoft.com/office/drawing/2017/model3d" xmlns:o="urn:schemas-microsoft-com:office:office" xmlns:r="http://schemas.openxmlformats.org/officeDocument/2006/relationships" xmlns:m="http://schemas.openxmlformats.org/officeDocument/2006/math" xmlns:v="urn:schemas-microsoft-com:vml" xmlns:wp14="http://schemas.microsoft.com/office/word/2010/wordprocessingDrawing" xmlns:wp="http://schemas.openxmlformats.org/drawingml/2006/wordprocessingDrawing" xmlns:w10="urn:schemas-microsoft-com:office:word" xmlns:w="http://schemas.openxmlformats.org/wordprocessingml/2006/main" xmlns:w14="http://schemas.microsoft.com/office/word/2010/wordml" xmlns:w15="http://schemas.microsoft.com/office/word/2012/wordml" xmlns:w16cid="http://schemas.microsoft.com/office/word/2016/wordml/cid" xmlns:w16se="http://schemas.microsoft.com/office/word/2015/wordml/symex" xmlns:wpg="http://schemas.microsoft.com/office/word/2010/wordprocessingGroup" xmlns:wpi="http://schemas.microsoft.com/office/word/2010/wordprocessingInk" xmlns:wne="http://schemas.microsoft.com/office/word/2006/wordml" xmlns:wps="http://schemas.microsoft.com/office/word/2010/wordprocessingShape" mc:Ignorable="w14 w15 w16se w16cid wp14">
   <w:p>
     <w:pPr>
       <w:pStyle w:val="Footer"/>
@@ -1978,7 +1599,7 @@
 </file>
 
 <file path=word/footnotes.xml><?xml version="1.0" encoding="utf-8"?>
-<w:footnotes xmlns:wpc="http://schemas.microsoft.com/office/word/2010/wordprocessingCanvas" xmlns:cx="http://schemas.microsoft.com/office/drawing/2014/chartex" xmlns:cx1="http://schemas.microsoft.com/office/drawing/2015/9/8/chartex" xmlns:mc="http://schemas.openxmlformats.org/markup-compatibility/2006" xmlns:o="urn:schemas-microsoft-com:office:office" xmlns:r="http://schemas.openxmlformats.org/officeDocument/2006/relationships" xmlns:m="http://schemas.openxmlformats.org/officeDocument/2006/math" xmlns:v="urn:schemas-microsoft-com:vml" xmlns:wp14="http://schemas.microsoft.com/office/word/2010/wordprocessingDrawing" xmlns:wp="http://schemas.openxmlformats.org/drawingml/2006/wordprocessingDrawing" xmlns:w10="urn:schemas-microsoft-com:office:word" xmlns:w="http://schemas.openxmlformats.org/wordprocessingml/2006/main" xmlns:w14="http://schemas.microsoft.com/office/word/2010/wordml" xmlns:w15="http://schemas.microsoft.com/office/word/2012/wordml" xmlns:w16se="http://schemas.microsoft.com/office/word/2015/wordml/symex" xmlns:wpg="http://schemas.microsoft.com/office/word/2010/wordprocessingGroup" xmlns:wpi="http://schemas.microsoft.com/office/word/2010/wordprocessingInk" xmlns:wne="http://schemas.microsoft.com/office/word/2006/wordml" xmlns:wps="http://schemas.microsoft.com/office/word/2010/wordprocessingShape" mc:Ignorable="w14 w15 w16se wp14">
+<w:footnotes xmlns:wpc="http://schemas.microsoft.com/office/word/2010/wordprocessingCanvas" xmlns:cx="http://schemas.microsoft.com/office/drawing/2014/chartex" xmlns:cx1="http://schemas.microsoft.com/office/drawing/2015/9/8/chartex" xmlns:cx2="http://schemas.microsoft.com/office/drawing/2015/10/21/chartex" xmlns:cx3="http://schemas.microsoft.com/office/drawing/2016/5/9/chartex" xmlns:cx4="http://schemas.microsoft.com/office/drawing/2016/5/10/chartex" xmlns:cx5="http://schemas.microsoft.com/office/drawing/2016/5/11/chartex" xmlns:cx6="http://schemas.microsoft.com/office/drawing/2016/5/12/chartex" xmlns:cx7="http://schemas.microsoft.com/office/drawing/2016/5/13/chartex" xmlns:cx8="http://schemas.microsoft.com/office/drawing/2016/5/14/chartex" xmlns:mc="http://schemas.openxmlformats.org/markup-compatibility/2006" xmlns:aink="http://schemas.microsoft.com/office/drawing/2016/ink" xmlns:am3d="http://schemas.microsoft.com/office/drawing/2017/model3d" xmlns:o="urn:schemas-microsoft-com:office:office" xmlns:r="http://schemas.openxmlformats.org/officeDocument/2006/relationships" xmlns:m="http://schemas.openxmlformats.org/officeDocument/2006/math" xmlns:v="urn:schemas-microsoft-com:vml" xmlns:wp14="http://schemas.microsoft.com/office/word/2010/wordprocessingDrawing" xmlns:wp="http://schemas.openxmlformats.org/drawingml/2006/wordprocessingDrawing" xmlns:w10="urn:schemas-microsoft-com:office:word" xmlns:w="http://schemas.openxmlformats.org/wordprocessingml/2006/main" xmlns:w14="http://schemas.microsoft.com/office/word/2010/wordml" xmlns:w15="http://schemas.microsoft.com/office/word/2012/wordml" xmlns:w16cid="http://schemas.microsoft.com/office/word/2016/wordml/cid" xmlns:w16se="http://schemas.microsoft.com/office/word/2015/wordml/symex" xmlns:wpg="http://schemas.microsoft.com/office/word/2010/wordprocessingGroup" xmlns:wpi="http://schemas.microsoft.com/office/word/2010/wordprocessingInk" xmlns:wne="http://schemas.microsoft.com/office/word/2006/wordml" xmlns:wps="http://schemas.microsoft.com/office/word/2010/wordprocessingShape" mc:Ignorable="w14 w15 w16se w16cid wp14">
   <w:footnote w:type="separator" w:id="-1">
     <w:p>
       <w:pPr>
@@ -2003,7 +1624,7 @@
 </file>
 
 <file path=word/numbering.xml><?xml version="1.0" encoding="utf-8"?>
-<w:numbering xmlns:wpc="http://schemas.microsoft.com/office/word/2010/wordprocessingCanvas" xmlns:cx="http://schemas.microsoft.com/office/drawing/2014/chartex" xmlns:cx1="http://schemas.microsoft.com/office/drawing/2015/9/8/chartex" xmlns:mc="http://schemas.openxmlformats.org/markup-compatibility/2006" xmlns:o="urn:schemas-microsoft-com:office:office" xmlns:r="http://schemas.openxmlformats.org/officeDocument/2006/relationships" xmlns:m="http://schemas.openxmlformats.org/officeDocument/2006/math" xmlns:v="urn:schemas-microsoft-com:vml" xmlns:wp14="http://schemas.microsoft.com/office/word/2010/wordprocessingDrawing" xmlns:wp="http://schemas.openxmlformats.org/drawingml/2006/wordprocessingDrawing" xmlns:w10="urn:schemas-microsoft-com:office:word" xmlns:w="http://schemas.openxmlformats.org/wordprocessingml/2006/main" xmlns:w14="http://schemas.microsoft.com/office/word/2010/wordml" xmlns:w15="http://schemas.microsoft.com/office/word/2012/wordml" xmlns:w16se="http://schemas.microsoft.com/office/word/2015/wordml/symex" xmlns:wpg="http://schemas.microsoft.com/office/word/2010/wordprocessingGroup" xmlns:wpi="http://schemas.microsoft.com/office/word/2010/wordprocessingInk" xmlns:wne="http://schemas.microsoft.com/office/word/2006/wordml" xmlns:wps="http://schemas.microsoft.com/office/word/2010/wordprocessingShape" mc:Ignorable="w14 w15 w16se wp14">
+<w:numbering xmlns:wpc="http://schemas.microsoft.com/office/word/2010/wordprocessingCanvas" xmlns:cx="http://schemas.microsoft.com/office/drawing/2014/chartex" xmlns:cx1="http://schemas.microsoft.com/office/drawing/2015/9/8/chartex" xmlns:cx2="http://schemas.microsoft.com/office/drawing/2015/10/21/chartex" xmlns:cx3="http://schemas.microsoft.com/office/drawing/2016/5/9/chartex" xmlns:cx4="http://schemas.microsoft.com/office/drawing/2016/5/10/chartex" xmlns:cx5="http://schemas.microsoft.com/office/drawing/2016/5/11/chartex" xmlns:cx6="http://schemas.microsoft.com/office/drawing/2016/5/12/chartex" xmlns:cx7="http://schemas.microsoft.com/office/drawing/2016/5/13/chartex" xmlns:cx8="http://schemas.microsoft.com/office/drawing/2016/5/14/chartex" xmlns:mc="http://schemas.openxmlformats.org/markup-compatibility/2006" xmlns:aink="http://schemas.microsoft.com/office/drawing/2016/ink" xmlns:am3d="http://schemas.microsoft.com/office/drawing/2017/model3d" xmlns:o="urn:schemas-microsoft-com:office:office" xmlns:r="http://schemas.openxmlformats.org/officeDocument/2006/relationships" xmlns:m="http://schemas.openxmlformats.org/officeDocument/2006/math" xmlns:v="urn:schemas-microsoft-com:vml" xmlns:wp14="http://schemas.microsoft.com/office/word/2010/wordprocessingDrawing" xmlns:wp="http://schemas.openxmlformats.org/drawingml/2006/wordprocessingDrawing" xmlns:w10="urn:schemas-microsoft-com:office:word" xmlns:w="http://schemas.openxmlformats.org/wordprocessingml/2006/main" xmlns:w14="http://schemas.microsoft.com/office/word/2010/wordml" xmlns:w15="http://schemas.microsoft.com/office/word/2012/wordml" xmlns:w16cid="http://schemas.microsoft.com/office/word/2016/wordml/cid" xmlns:w16se="http://schemas.microsoft.com/office/word/2015/wordml/symex" xmlns:wpg="http://schemas.microsoft.com/office/word/2010/wordprocessingGroup" xmlns:wpi="http://schemas.microsoft.com/office/word/2010/wordprocessingInk" xmlns:wne="http://schemas.microsoft.com/office/word/2006/wordml" xmlns:wps="http://schemas.microsoft.com/office/word/2010/wordprocessingShape" mc:Ignorable="w14 w15 w16se w16cid wp14">
   <w:abstractNum w:abstractNumId="0" w15:restartNumberingAfterBreak="0">
     <w:nsid w:val="1CD85259"/>
     <w:multiLevelType w:val="hybridMultilevel"/>
@@ -2241,7 +1862,7 @@
 </file>
 
 <file path=word/styles.xml><?xml version="1.0" encoding="utf-8"?>
-<w:styles xmlns:mc="http://schemas.openxmlformats.org/markup-compatibility/2006" xmlns:r="http://schemas.openxmlformats.org/officeDocument/2006/relationships" xmlns:w="http://schemas.openxmlformats.org/wordprocessingml/2006/main" xmlns:w14="http://schemas.microsoft.com/office/word/2010/wordml" xmlns:w15="http://schemas.microsoft.com/office/word/2012/wordml" xmlns:w16se="http://schemas.microsoft.com/office/word/2015/wordml/symex" mc:Ignorable="w14 w15 w16se">
+<w:styles xmlns:mc="http://schemas.openxmlformats.org/markup-compatibility/2006" xmlns:r="http://schemas.openxmlformats.org/officeDocument/2006/relationships" xmlns:w="http://schemas.openxmlformats.org/wordprocessingml/2006/main" xmlns:w14="http://schemas.microsoft.com/office/word/2010/wordml" xmlns:w15="http://schemas.microsoft.com/office/word/2012/wordml" xmlns:w16cid="http://schemas.microsoft.com/office/word/2016/wordml/cid" xmlns:w16se="http://schemas.microsoft.com/office/word/2015/wordml/symex" mc:Ignorable="w14 w15 w16se w16cid">
   <w:docDefaults>
     <w:rPrDefault>
       <w:rPr>
@@ -2257,7 +1878,7 @@
       </w:pPr>
     </w:pPrDefault>
   </w:docDefaults>
-  <w:latentStyles w:defLockedState="0" w:defUIPriority="99" w:defSemiHidden="0" w:defUnhideWhenUsed="0" w:defQFormat="0" w:count="371">
+  <w:latentStyles w:defLockedState="0" w:defUIPriority="99" w:defSemiHidden="0" w:defUnhideWhenUsed="0" w:defQFormat="0" w:count="375">
     <w:lsdException w:name="Normal" w:uiPriority="0" w:qFormat="1"/>
     <w:lsdException w:name="heading 1" w:uiPriority="9" w:qFormat="1"/>
     <w:lsdException w:name="heading 2" w:semiHidden="1" w:uiPriority="9" w:unhideWhenUsed="1" w:qFormat="1"/>
@@ -2363,7 +1984,6 @@
     <w:lsdException w:name="HTML Sample" w:semiHidden="1" w:unhideWhenUsed="1"/>
     <w:lsdException w:name="HTML Typewriter" w:semiHidden="1" w:unhideWhenUsed="1"/>
     <w:lsdException w:name="HTML Variable" w:semiHidden="1" w:unhideWhenUsed="1"/>
-    <w:lsdException w:name="Normal Table" w:semiHidden="1" w:unhideWhenUsed="1"/>
     <w:lsdException w:name="annotation subject" w:semiHidden="1" w:unhideWhenUsed="1"/>
     <w:lsdException w:name="No List" w:semiHidden="1" w:unhideWhenUsed="1"/>
     <w:lsdException w:name="Outline List 1" w:semiHidden="1" w:unhideWhenUsed="1"/>
@@ -2407,10 +2027,8 @@
     <w:lsdException w:name="Table Elegant" w:semiHidden="1" w:unhideWhenUsed="1"/>
     <w:lsdException w:name="Table Professional" w:semiHidden="1" w:unhideWhenUsed="1"/>
     <w:lsdException w:name="Table Subtle 1" w:semiHidden="1" w:unhideWhenUsed="1"/>
-    <w:lsdException w:name="Table Subtle 2" w:semiHidden="1" w:unhideWhenUsed="1"/>
     <w:lsdException w:name="Table Web 1" w:semiHidden="1" w:unhideWhenUsed="1"/>
     <w:lsdException w:name="Table Web 2" w:semiHidden="1" w:unhideWhenUsed="1"/>
-    <w:lsdException w:name="Table Web 3" w:semiHidden="1" w:unhideWhenUsed="1"/>
     <w:lsdException w:name="Balloon Text" w:semiHidden="1" w:unhideWhenUsed="1"/>
     <w:lsdException w:name="Table Grid" w:uiPriority="39"/>
     <w:lsdException w:name="Table Theme" w:semiHidden="1" w:unhideWhenUsed="1"/>
@@ -2629,6 +2247,10 @@
     <w:lsdException w:name="List Table 5 Dark Accent 6" w:uiPriority="50"/>
     <w:lsdException w:name="List Table 6 Colorful Accent 6" w:uiPriority="51"/>
     <w:lsdException w:name="List Table 7 Colorful Accent 6" w:uiPriority="52"/>
+    <w:lsdException w:name="Mention" w:semiHidden="1" w:unhideWhenUsed="1"/>
+    <w:lsdException w:name="Smart Hyperlink" w:semiHidden="1" w:unhideWhenUsed="1"/>
+    <w:lsdException w:name="Hashtag" w:semiHidden="1" w:unhideWhenUsed="1"/>
+    <w:lsdException w:name="Unresolved Mention" w:semiHidden="1" w:unhideWhenUsed="1"/>
   </w:latentStyles>
   <w:style w:type="paragraph" w:default="1" w:styleId="Normal">
     <w:name w:val="Normal"/>
@@ -3004,7 +2626,7 @@
 </file>
 
 <file path=customXml/itemProps1.xml><?xml version="1.0" encoding="utf-8"?>
-<ds:datastoreItem xmlns:ds="http://schemas.openxmlformats.org/officeDocument/2006/customXml" ds:itemID="{A0A0515D-8C16-4A48-931B-581DDE17759D}">
+<ds:datastoreItem xmlns:ds="http://schemas.openxmlformats.org/officeDocument/2006/customXml" ds:itemID="{660B2154-2AEF-44B3-8B0F-6ECC20CF7D1D}">
   <ds:schemaRefs>
     <ds:schemaRef ds:uri="http://schemas.openxmlformats.org/officeDocument/2006/bibliography"/>
   </ds:schemaRefs>

</xml_diff>